<commit_message>
Manual de usuario 50%
</commit_message>
<xml_diff>
--- a/Manual de usuario/Manual de usuario.docx
+++ b/Manual de usuario/Manual de usuario.docx
@@ -92,15 +92,98 @@
     </w:p>
     <w:p>
       <w:pPr>
-        <w:rPr>
-          <w:b/>
-        </w:rPr>
-      </w:pPr>
-      <w:r>
-        <w:rPr>
-          <w:b/>
-        </w:rPr>
-        <w:t>Pantalla de menú principal</w:t>
+        <w:pStyle w:val="Prrafodelista"/>
+        <w:numPr>
+          <w:ilvl w:val="0"/>
+          <w:numId w:val="1"/>
+        </w:numPr>
+        <w:rPr>
+          <w:b/>
+        </w:rPr>
+      </w:pPr>
+      <w:r>
+        <w:rPr>
+          <w:b/>
+        </w:rPr>
+        <w:t xml:space="preserve">Ingreso a la aplicación </w:t>
+      </w:r>
+    </w:p>
+    <w:p>
+      <w:pPr>
+        <w:rPr>
+          <w:b/>
+        </w:rPr>
+      </w:pPr>
+    </w:p>
+    <w:p>
+      <w:pPr>
+        <w:rPr>
+          <w:b/>
+        </w:rPr>
+      </w:pPr>
+      <w:r>
+        <w:rPr>
+          <w:b/>
+        </w:rPr>
+        <w:tab/>
+        <w:t xml:space="preserve">En la pantalla de Menú principal el usuario puede elegir tres opciones, para acceder a cada una de ellas debe de presionar el botón correspondiente. </w:t>
+      </w:r>
+    </w:p>
+    <w:p>
+      <w:pPr>
+        <w:rPr>
+          <w:b/>
+        </w:rPr>
+      </w:pPr>
+      <w:r>
+        <w:rPr>
+          <w:b/>
+        </w:rPr>
+        <w:t xml:space="preserve">El botón de “REDISEÑO DE OBJETO 3D”, es el que dirige al proceso de ingeniería inversa del objeto deseado. Es en esta opción en donde se elige el tipo de objeto a rediseñar, así como posteriormente la captura de imágenes. </w:t>
+      </w:r>
+    </w:p>
+    <w:p>
+      <w:pPr>
+        <w:rPr>
+          <w:b/>
+        </w:rPr>
+      </w:pPr>
+      <w:r>
+        <w:rPr>
+          <w:b/>
+        </w:rPr>
+        <w:t xml:space="preserve">El botón de “LISTA DE OBJ” muestra todos los archivos creados por la aplicación, y nos da diferentes opciones como visualizar el objeto rediseñado, compartir el objeto por medio de otra aplicación y la opción de eliminar. </w:t>
+      </w:r>
+    </w:p>
+    <w:p>
+      <w:pPr>
+        <w:rPr>
+          <w:b/>
+        </w:rPr>
+      </w:pPr>
+      <w:r>
+        <w:rPr>
+          <w:b/>
+        </w:rPr>
+        <w:t>En el botón de “</w:t>
+      </w:r>
+      <w:r>
+        <w:rPr>
+          <w:b/>
+        </w:rPr>
+        <w:t>¿CÓMO</w:t>
+      </w:r>
+      <w:r>
+        <w:rPr>
+          <w:b/>
+        </w:rPr>
+        <w:t xml:space="preserve"> UTILIZAR?”</w:t>
+      </w:r>
+      <w:r>
+        <w:rPr>
+          <w:b/>
+        </w:rPr>
+        <w:t xml:space="preserve"> nos muestra el manual de usuario, así como aclarar dudas del funcionamiento de la aplicación. </w:t>
       </w:r>
     </w:p>
     <w:p>
@@ -121,48 +204,115 @@
         <w:rPr>
           <w:b/>
         </w:rPr>
+        <w:lastRenderedPageBreak/>
         <w:pict>
-          <v:shapetype id="_x0000_t75" coordsize="21600,21600" o:spt="75" o:preferrelative="t" path="m@4@5l@4@11@9@11@9@5xe" filled="f" stroked="f">
-            <v:stroke joinstyle="miter"/>
-            <v:formulas>
-              <v:f eqn="if lineDrawn pixelLineWidth 0"/>
-              <v:f eqn="sum @0 1 0"/>
-              <v:f eqn="sum 0 0 @1"/>
-              <v:f eqn="prod @2 1 2"/>
-              <v:f eqn="prod @3 21600 pixelWidth"/>
-              <v:f eqn="prod @3 21600 pixelHeight"/>
-              <v:f eqn="sum @0 0 1"/>
-              <v:f eqn="prod @6 1 2"/>
-              <v:f eqn="prod @7 21600 pixelWidth"/>
-              <v:f eqn="sum @8 21600 0"/>
-              <v:f eqn="prod @7 21600 pixelHeight"/>
-              <v:f eqn="sum @10 21600 0"/>
-            </v:formulas>
-            <v:path o:extrusionok="f" gradientshapeok="t" o:connecttype="rect"/>
-            <o:lock v:ext="edit" aspectratio="t"/>
-          </v:shapetype>
           <v:shape id="_x0000_i1025" type="#_x0000_t75" style="width:170.25pt;height:368.25pt">
-            <v:imagedata r:id="rId5" o:title="WhatsApp Image 2020-07-13 at 8.12.43 PM"/>
+            <v:imagedata r:id="rId6" o:title="WhatsApp Image 2020-07-13 at 8.12"/>
           </v:shape>
         </w:pict>
       </w:r>
     </w:p>
     <w:p>
       <w:pPr>
-        <w:rPr>
-          <w:b/>
-        </w:rPr>
-      </w:pPr>
-    </w:p>
-    <w:p>
-      <w:pPr>
-        <w:rPr>
-          <w:b/>
-        </w:rPr>
-      </w:pPr>
-    </w:p>
-    <w:p>
-      <w:pPr>
+        <w:jc w:val="center"/>
+        <w:rPr>
+          <w:b/>
+        </w:rPr>
+      </w:pPr>
+    </w:p>
+    <w:p>
+      <w:pPr>
+        <w:jc w:val="center"/>
+        <w:rPr>
+          <w:b/>
+        </w:rPr>
+      </w:pPr>
+    </w:p>
+    <w:p>
+      <w:pPr>
+        <w:jc w:val="center"/>
+        <w:rPr>
+          <w:b/>
+        </w:rPr>
+      </w:pPr>
+    </w:p>
+    <w:p>
+      <w:pPr>
+        <w:jc w:val="center"/>
+        <w:rPr>
+          <w:b/>
+        </w:rPr>
+      </w:pPr>
+    </w:p>
+    <w:p>
+      <w:pPr>
+        <w:jc w:val="center"/>
+        <w:rPr>
+          <w:b/>
+        </w:rPr>
+      </w:pPr>
+    </w:p>
+    <w:p>
+      <w:pPr>
+        <w:jc w:val="center"/>
+        <w:rPr>
+          <w:b/>
+        </w:rPr>
+      </w:pPr>
+    </w:p>
+    <w:p>
+      <w:pPr>
+        <w:jc w:val="center"/>
+        <w:rPr>
+          <w:b/>
+        </w:rPr>
+      </w:pPr>
+    </w:p>
+    <w:p>
+      <w:pPr>
+        <w:jc w:val="center"/>
+        <w:rPr>
+          <w:b/>
+        </w:rPr>
+      </w:pPr>
+    </w:p>
+    <w:p>
+      <w:pPr>
+        <w:jc w:val="center"/>
+        <w:rPr>
+          <w:b/>
+        </w:rPr>
+      </w:pPr>
+    </w:p>
+    <w:p>
+      <w:pPr>
+        <w:jc w:val="center"/>
+        <w:rPr>
+          <w:b/>
+        </w:rPr>
+      </w:pPr>
+    </w:p>
+    <w:p>
+      <w:pPr>
+        <w:rPr>
+          <w:b/>
+        </w:rPr>
+      </w:pPr>
+    </w:p>
+    <w:p>
+      <w:pPr>
+        <w:rPr>
+          <w:b/>
+        </w:rPr>
+      </w:pPr>
+    </w:p>
+    <w:p>
+      <w:pPr>
+        <w:pStyle w:val="Prrafodelista"/>
+        <w:numPr>
+          <w:ilvl w:val="0"/>
+          <w:numId w:val="1"/>
+        </w:numPr>
         <w:rPr>
           <w:b/>
         </w:rPr>
@@ -172,16 +322,37 @@
           <w:b/>
         </w:rPr>
         <w:lastRenderedPageBreak/>
-        <w:t>Pantalla de selección de Objetos</w:t>
-      </w:r>
-    </w:p>
-    <w:p>
-      <w:pPr>
+        <w:t>REDISEÑO DE OBJETO 3D.</w:t>
+      </w:r>
+    </w:p>
+    <w:p>
+      <w:pPr>
+        <w:ind w:firstLine="360"/>
         <w:jc w:val="center"/>
         <w:rPr>
           <w:b/>
         </w:rPr>
       </w:pPr>
+      <w:r>
+        <w:rPr>
+          <w:b/>
+        </w:rPr>
+        <w:t>Después de dar clic en el botón de “REDISEÑO DE OBJETO 3D” se abrirá la siguiente ventana, en la cual debemos de seleccionar una opción dependiendo del tipo de objeto debemos      seleccionar la opción indicada. A continuación, se ponen algunos ejemplos según la clasificación.</w:t>
+      </w:r>
+    </w:p>
+    <w:p>
+      <w:pPr>
+        <w:jc w:val="center"/>
+        <w:rPr>
+          <w:b/>
+        </w:rPr>
+      </w:pPr>
+      <w:r>
+        <w:rPr>
+          <w:b/>
+        </w:rPr>
+        <w:t xml:space="preserve"> </w:t>
+      </w:r>
       <w:r>
         <w:rPr>
           <w:b/>
@@ -189,9 +360,9 @@
           <w:lang w:eastAsia="es-MX"/>
         </w:rPr>
         <w:drawing>
-          <wp:inline distT="0" distB="0" distL="0" distR="0">
-            <wp:extent cx="2155536" cy="4680000"/>
-            <wp:effectExtent l="0" t="0" r="0" b="6350"/>
+          <wp:inline distT="0" distB="0" distL="0" distR="0" wp14:anchorId="5A372EA8" wp14:editId="1205C125">
+            <wp:extent cx="2050096" cy="2028825"/>
+            <wp:effectExtent l="0" t="0" r="7620" b="0"/>
             <wp:docPr id="1" name="Imagen 1" descr="D:\Documents\Trabajo_Terminal_Dos\Manual de usuario\WhatsApp Image 2020-07-13 at 8.09.35 PM (4).jpeg"/>
             <wp:cNvGraphicFramePr>
               <a:graphicFrameLocks xmlns:a="http://schemas.openxmlformats.org/drawingml/2006/main" noChangeAspect="1"/>
@@ -205,23 +376,21 @@
                       <a:picLocks noChangeAspect="1" noChangeArrowheads="1"/>
                     </pic:cNvPicPr>
                   </pic:nvPicPr>
-                  <pic:blipFill>
-                    <a:blip r:embed="rId6" cstate="print">
+                  <pic:blipFill rotWithShape="1">
+                    <a:blip r:embed="rId7" cstate="print">
                       <a:extLst>
                         <a:ext uri="{28A0092B-C50C-407E-A947-70E740481C1C}">
                           <a14:useLocalDpi xmlns:a14="http://schemas.microsoft.com/office/drawing/2010/main" val="0"/>
                         </a:ext>
                       </a:extLst>
                     </a:blip>
-                    <a:srcRect/>
-                    <a:stretch>
-                      <a:fillRect/>
-                    </a:stretch>
+                    <a:srcRect l="4862" t="21781" b="34854"/>
+                    <a:stretch/>
                   </pic:blipFill>
                   <pic:spPr bwMode="auto">
                     <a:xfrm>
                       <a:off x="0" y="0"/>
-                      <a:ext cx="2155536" cy="4680000"/>
+                      <a:ext cx="2050744" cy="2029466"/>
                     </a:xfrm>
                     <a:prstGeom prst="rect">
                       <a:avLst/>
@@ -230,6 +399,11 @@
                     <a:ln>
                       <a:noFill/>
                     </a:ln>
+                    <a:extLst>
+                      <a:ext uri="{53640926-AAD7-44D8-BBD7-CCE9431645EC}">
+                        <a14:shadowObscured xmlns:a14="http://schemas.microsoft.com/office/drawing/2010/main"/>
+                      </a:ext>
+                    </a:extLst>
                   </pic:spPr>
                 </pic:pic>
               </a:graphicData>
@@ -240,44 +414,7 @@
     </w:p>
     <w:p>
       <w:pPr>
-        <w:rPr>
-          <w:b/>
-        </w:rPr>
-      </w:pPr>
-    </w:p>
-    <w:p>
-      <w:pPr>
-        <w:rPr>
-          <w:b/>
-          <w:u w:val="single"/>
-        </w:rPr>
-      </w:pPr>
-      <w:bookmarkStart w:id="0" w:name="_GoBack"/>
-      <w:bookmarkEnd w:id="0"/>
-    </w:p>
-    <w:p>
-      <w:pPr>
         <w:jc w:val="center"/>
-        <w:rPr>
-          <w:b/>
-        </w:rPr>
-      </w:pPr>
-    </w:p>
-    <w:p>
-      <w:pPr>
-        <w:rPr>
-          <w:b/>
-        </w:rPr>
-      </w:pPr>
-      <w:r>
-        <w:rPr>
-          <w:b/>
-        </w:rPr>
-        <w:t>Captura de fotografías</w:t>
-      </w:r>
-    </w:p>
-    <w:p>
-      <w:pPr>
         <w:rPr>
           <w:b/>
         </w:rPr>
@@ -296,7 +433,472 @@
           <w:noProof/>
           <w:lang w:eastAsia="es-MX"/>
         </w:rPr>
-        <w:lastRenderedPageBreak/>
+        <w:t>Se debe de resaltar que todos los objetos deben ser normalizados a tres vistas*.</w:t>
+      </w:r>
+    </w:p>
+    <w:p>
+      <w:pPr>
+        <w:jc w:val="center"/>
+        <w:rPr>
+          <w:b/>
+        </w:rPr>
+      </w:pPr>
+    </w:p>
+    <w:p>
+      <w:pPr>
+        <w:pStyle w:val="Prrafodelista"/>
+        <w:numPr>
+          <w:ilvl w:val="0"/>
+          <w:numId w:val="2"/>
+        </w:numPr>
+        <w:rPr>
+          <w:b/>
+        </w:rPr>
+      </w:pPr>
+      <w:r>
+        <w:rPr>
+          <w:b/>
+        </w:rPr>
+        <w:t xml:space="preserve">Solidos </w:t>
+      </w:r>
+    </w:p>
+    <w:p>
+      <w:pPr>
+        <w:pStyle w:val="Prrafodelista"/>
+        <w:numPr>
+          <w:ilvl w:val="0"/>
+          <w:numId w:val="3"/>
+        </w:numPr>
+        <w:rPr>
+          <w:b/>
+        </w:rPr>
+      </w:pPr>
+      <w:r>
+        <w:rPr>
+          <w:b/>
+        </w:rPr>
+        <w:t>Figuras geométricas.</w:t>
+      </w:r>
+    </w:p>
+    <w:p>
+      <w:pPr>
+        <w:pStyle w:val="Prrafodelista"/>
+        <w:numPr>
+          <w:ilvl w:val="0"/>
+          <w:numId w:val="3"/>
+        </w:numPr>
+        <w:rPr>
+          <w:b/>
+        </w:rPr>
+      </w:pPr>
+      <w:r>
+        <w:rPr>
+          <w:b/>
+        </w:rPr>
+        <w:t xml:space="preserve">Letras tridimensionales. </w:t>
+      </w:r>
+    </w:p>
+    <w:p>
+      <w:pPr>
+        <w:pStyle w:val="Prrafodelista"/>
+        <w:numPr>
+          <w:ilvl w:val="0"/>
+          <w:numId w:val="3"/>
+        </w:numPr>
+        <w:rPr>
+          <w:b/>
+        </w:rPr>
+      </w:pPr>
+      <w:r>
+        <w:rPr>
+          <w:b/>
+        </w:rPr>
+        <w:t xml:space="preserve">Bases o soportes. </w:t>
+      </w:r>
+    </w:p>
+    <w:p>
+      <w:pPr>
+        <w:pStyle w:val="Prrafodelista"/>
+        <w:numPr>
+          <w:ilvl w:val="0"/>
+          <w:numId w:val="2"/>
+        </w:numPr>
+        <w:rPr>
+          <w:b/>
+        </w:rPr>
+      </w:pPr>
+      <w:r>
+        <w:rPr>
+          <w:b/>
+        </w:rPr>
+        <w:t>Cilindros</w:t>
+      </w:r>
+    </w:p>
+    <w:p>
+      <w:pPr>
+        <w:pStyle w:val="Prrafodelista"/>
+        <w:numPr>
+          <w:ilvl w:val="1"/>
+          <w:numId w:val="4"/>
+        </w:numPr>
+        <w:rPr>
+          <w:b/>
+        </w:rPr>
+      </w:pPr>
+      <w:r>
+        <w:rPr>
+          <w:b/>
+        </w:rPr>
+        <w:t>Vasos</w:t>
+      </w:r>
+      <w:r>
+        <w:rPr>
+          <w:b/>
+        </w:rPr>
+        <w:t>.</w:t>
+      </w:r>
+      <w:r>
+        <w:rPr>
+          <w:b/>
+        </w:rPr>
+        <w:t xml:space="preserve"> </w:t>
+      </w:r>
+    </w:p>
+    <w:p>
+      <w:pPr>
+        <w:pStyle w:val="Prrafodelista"/>
+        <w:numPr>
+          <w:ilvl w:val="1"/>
+          <w:numId w:val="4"/>
+        </w:numPr>
+        <w:rPr>
+          <w:b/>
+        </w:rPr>
+      </w:pPr>
+      <w:r>
+        <w:rPr>
+          <w:b/>
+        </w:rPr>
+        <w:t>Tornillos.</w:t>
+      </w:r>
+    </w:p>
+    <w:p>
+      <w:pPr>
+        <w:pStyle w:val="Prrafodelista"/>
+        <w:numPr>
+          <w:ilvl w:val="1"/>
+          <w:numId w:val="4"/>
+        </w:numPr>
+        <w:rPr>
+          <w:b/>
+        </w:rPr>
+      </w:pPr>
+      <w:r>
+        <w:rPr>
+          <w:b/>
+        </w:rPr>
+        <w:t>Conos de boliche.</w:t>
+      </w:r>
+    </w:p>
+    <w:p>
+      <w:pPr>
+        <w:pStyle w:val="Prrafodelista"/>
+        <w:numPr>
+          <w:ilvl w:val="1"/>
+          <w:numId w:val="4"/>
+        </w:numPr>
+        <w:rPr>
+          <w:b/>
+        </w:rPr>
+      </w:pPr>
+      <w:r>
+        <w:rPr>
+          <w:b/>
+        </w:rPr>
+        <w:t xml:space="preserve">Tanques de gas. </w:t>
+      </w:r>
+    </w:p>
+    <w:p>
+      <w:pPr>
+        <w:pStyle w:val="Prrafodelista"/>
+        <w:numPr>
+          <w:ilvl w:val="1"/>
+          <w:numId w:val="4"/>
+        </w:numPr>
+        <w:rPr>
+          <w:b/>
+        </w:rPr>
+      </w:pPr>
+      <w:r>
+        <w:rPr>
+          <w:b/>
+        </w:rPr>
+        <w:t>Tubos.</w:t>
+      </w:r>
+    </w:p>
+    <w:p>
+      <w:pPr>
+        <w:pStyle w:val="Prrafodelista"/>
+        <w:numPr>
+          <w:ilvl w:val="1"/>
+          <w:numId w:val="4"/>
+        </w:numPr>
+        <w:rPr>
+          <w:b/>
+        </w:rPr>
+      </w:pPr>
+      <w:proofErr w:type="spellStart"/>
+      <w:r>
+        <w:rPr>
+          <w:b/>
+        </w:rPr>
+        <w:t>Bat</w:t>
+      </w:r>
+      <w:proofErr w:type="spellEnd"/>
+      <w:r>
+        <w:rPr>
+          <w:b/>
+        </w:rPr>
+        <w:t xml:space="preserve"> de béisbol.</w:t>
+      </w:r>
+    </w:p>
+    <w:p>
+      <w:pPr>
+        <w:pStyle w:val="Prrafodelista"/>
+        <w:numPr>
+          <w:ilvl w:val="1"/>
+          <w:numId w:val="4"/>
+        </w:numPr>
+        <w:rPr>
+          <w:b/>
+        </w:rPr>
+      </w:pPr>
+      <w:r>
+        <w:rPr>
+          <w:b/>
+        </w:rPr>
+        <w:t>Entre otros.</w:t>
+      </w:r>
+    </w:p>
+    <w:p>
+      <w:pPr>
+        <w:pStyle w:val="Prrafodelista"/>
+        <w:numPr>
+          <w:ilvl w:val="0"/>
+          <w:numId w:val="2"/>
+        </w:numPr>
+        <w:rPr>
+          <w:b/>
+        </w:rPr>
+      </w:pPr>
+      <w:r>
+        <w:rPr>
+          <w:b/>
+        </w:rPr>
+        <w:t>Huecos o Donas</w:t>
+      </w:r>
+    </w:p>
+    <w:p>
+      <w:pPr>
+        <w:pStyle w:val="Prrafodelista"/>
+        <w:numPr>
+          <w:ilvl w:val="1"/>
+          <w:numId w:val="5"/>
+        </w:numPr>
+        <w:rPr>
+          <w:b/>
+        </w:rPr>
+      </w:pPr>
+      <w:r>
+        <w:rPr>
+          <w:b/>
+        </w:rPr>
+        <w:t>Tuercas</w:t>
+      </w:r>
+    </w:p>
+    <w:p>
+      <w:pPr>
+        <w:pStyle w:val="Prrafodelista"/>
+        <w:numPr>
+          <w:ilvl w:val="1"/>
+          <w:numId w:val="5"/>
+        </w:numPr>
+        <w:rPr>
+          <w:b/>
+        </w:rPr>
+      </w:pPr>
+      <w:r>
+        <w:rPr>
+          <w:b/>
+        </w:rPr>
+        <w:t>Engranes</w:t>
+      </w:r>
+    </w:p>
+    <w:p>
+      <w:pPr>
+        <w:pStyle w:val="Prrafodelista"/>
+        <w:numPr>
+          <w:ilvl w:val="1"/>
+          <w:numId w:val="5"/>
+        </w:numPr>
+        <w:rPr>
+          <w:b/>
+        </w:rPr>
+      </w:pPr>
+      <w:r>
+        <w:rPr>
+          <w:b/>
+        </w:rPr>
+        <w:t>Llantas</w:t>
+      </w:r>
+    </w:p>
+    <w:p>
+      <w:pPr>
+        <w:pStyle w:val="Prrafodelista"/>
+        <w:numPr>
+          <w:ilvl w:val="1"/>
+          <w:numId w:val="5"/>
+        </w:numPr>
+        <w:rPr>
+          <w:b/>
+        </w:rPr>
+      </w:pPr>
+      <w:r>
+        <w:rPr>
+          <w:b/>
+        </w:rPr>
+        <w:t>Estrellas</w:t>
+      </w:r>
+    </w:p>
+    <w:p>
+      <w:pPr>
+        <w:pStyle w:val="Prrafodelista"/>
+        <w:numPr>
+          <w:ilvl w:val="0"/>
+          <w:numId w:val="2"/>
+        </w:numPr>
+        <w:rPr>
+          <w:b/>
+        </w:rPr>
+      </w:pPr>
+      <w:r>
+        <w:rPr>
+          <w:b/>
+        </w:rPr>
+        <w:t>Solidos Complejos</w:t>
+      </w:r>
+    </w:p>
+    <w:p>
+      <w:pPr>
+        <w:pStyle w:val="Prrafodelista"/>
+        <w:numPr>
+          <w:ilvl w:val="1"/>
+          <w:numId w:val="6"/>
+        </w:numPr>
+        <w:rPr>
+          <w:b/>
+        </w:rPr>
+      </w:pPr>
+      <w:r>
+        <w:rPr>
+          <w:b/>
+        </w:rPr>
+        <w:t xml:space="preserve">Solidos con dos caras con atributos </w:t>
+      </w:r>
+      <w:proofErr w:type="spellStart"/>
+      <w:proofErr w:type="gramStart"/>
+      <w:r>
+        <w:rPr>
+          <w:b/>
+        </w:rPr>
+        <w:t>caracteristicos</w:t>
+      </w:r>
+      <w:proofErr w:type="spellEnd"/>
+      <w:r>
+        <w:rPr>
+          <w:b/>
+        </w:rPr>
+        <w:t>.*</w:t>
+      </w:r>
+      <w:proofErr w:type="gramEnd"/>
+      <w:r>
+        <w:rPr>
+          <w:b/>
+        </w:rPr>
+        <w:t>*</w:t>
+      </w:r>
+    </w:p>
+    <w:p>
+      <w:pPr>
+        <w:rPr>
+          <w:b/>
+          <w:u w:val="single"/>
+        </w:rPr>
+      </w:pPr>
+      <w:r>
+        <w:rPr>
+          <w:b/>
+          <w:u w:val="single"/>
+        </w:rPr>
+        <w:t xml:space="preserve">*Consulte le glosario de términos en el aparrado de objetos normalizados. </w:t>
+      </w:r>
+    </w:p>
+    <w:p>
+      <w:pPr>
+        <w:rPr>
+          <w:b/>
+          <w:u w:val="single"/>
+        </w:rPr>
+      </w:pPr>
+      <w:r>
+        <w:rPr>
+          <w:b/>
+          <w:u w:val="single"/>
+        </w:rPr>
+        <w:t>**Consulte el glosario de términos en el apartado de Ejemplos de objetos compatibles.</w:t>
+      </w:r>
+    </w:p>
+    <w:p>
+      <w:pPr>
+        <w:jc w:val="center"/>
+        <w:rPr>
+          <w:b/>
+        </w:rPr>
+      </w:pPr>
+    </w:p>
+    <w:p>
+      <w:pPr>
+        <w:rPr>
+          <w:b/>
+        </w:rPr>
+      </w:pPr>
+      <w:r>
+        <w:rPr>
+          <w:b/>
+        </w:rPr>
+        <w:t>Captura de fotografías</w:t>
+      </w:r>
+    </w:p>
+    <w:p>
+      <w:pPr>
+        <w:rPr>
+          <w:b/>
+        </w:rPr>
+      </w:pPr>
+    </w:p>
+    <w:p>
+      <w:pPr>
+        <w:jc w:val="center"/>
+        <w:rPr>
+          <w:b/>
+        </w:rPr>
+      </w:pPr>
+      <w:r>
+        <w:rPr>
+          <w:b/>
+          <w:noProof/>
+          <w:lang w:eastAsia="es-MX"/>
+        </w:rPr>
         <w:drawing>
           <wp:inline distT="0" distB="0" distL="0" distR="0">
             <wp:extent cx="2156471" cy="4680000"/>
@@ -315,7 +917,7 @@
                     </pic:cNvPicPr>
                   </pic:nvPicPr>
                   <pic:blipFill>
-                    <a:blip r:embed="rId7">
+                    <a:blip r:embed="rId8">
                       <a:extLst>
                         <a:ext uri="{28A0092B-C50C-407E-A947-70E740481C1C}">
                           <a14:useLocalDpi xmlns:a14="http://schemas.microsoft.com/office/drawing/2010/main" val="0"/>
@@ -353,6 +955,334 @@
           <w:b/>
         </w:rPr>
       </w:pPr>
+      <w:r>
+        <w:rPr>
+          <w:b/>
+        </w:rPr>
+        <w:t>Para capturar la fotografía se deben de considerar los siguientes puntos:</w:t>
+      </w:r>
+    </w:p>
+    <w:p>
+      <w:pPr>
+        <w:rPr>
+          <w:b/>
+        </w:rPr>
+      </w:pPr>
+    </w:p>
+    <w:p>
+      <w:pPr>
+        <w:pStyle w:val="Prrafodelista"/>
+        <w:numPr>
+          <w:ilvl w:val="1"/>
+          <w:numId w:val="6"/>
+        </w:numPr>
+        <w:rPr>
+          <w:b/>
+        </w:rPr>
+      </w:pPr>
+      <w:r>
+        <w:rPr>
+          <w:b/>
+        </w:rPr>
+        <w:t>Distancia: Para mantener la relación del tamaño del objeto al capturar las imágenes</w:t>
+      </w:r>
+      <w:r>
+        <w:rPr>
+          <w:b/>
+        </w:rPr>
+        <w:t xml:space="preserve"> </w:t>
+      </w:r>
+      <w:r>
+        <w:rPr>
+          <w:b/>
+        </w:rPr>
+        <w:t xml:space="preserve">se debe de mantener el objeto haciendo contacto con alguna de las líneas ya sea inferior o laterales que se muestra en la pantalla de capturar objeto. </w:t>
+      </w:r>
+    </w:p>
+    <w:p>
+      <w:pPr>
+        <w:pStyle w:val="Prrafodelista"/>
+        <w:numPr>
+          <w:ilvl w:val="1"/>
+          <w:numId w:val="6"/>
+        </w:numPr>
+        <w:rPr>
+          <w:b/>
+        </w:rPr>
+      </w:pPr>
+      <w:r>
+        <w:rPr>
+          <w:b/>
+        </w:rPr>
+        <w:t xml:space="preserve">Color del fondo: Si el objeto a rediseñar es de un color claro se recomienda utilizar un fondo de color negro. A su vez si el objeto es de un color predominante como lo es rojo, guinda, gris, café, negro, entre otros; se necesita utilizar un color de fondo blanco claro. </w:t>
+      </w:r>
+    </w:p>
+    <w:p>
+      <w:pPr>
+        <w:pStyle w:val="Prrafodelista"/>
+        <w:numPr>
+          <w:ilvl w:val="1"/>
+          <w:numId w:val="6"/>
+        </w:numPr>
+        <w:rPr>
+          <w:b/>
+        </w:rPr>
+      </w:pPr>
+      <w:r>
+        <w:rPr>
+          <w:b/>
+        </w:rPr>
+        <w:t xml:space="preserve">Numero de fotografías a capturar: </w:t>
+      </w:r>
+    </w:p>
+    <w:p>
+      <w:pPr>
+        <w:pStyle w:val="Prrafodelista"/>
+        <w:numPr>
+          <w:ilvl w:val="0"/>
+          <w:numId w:val="8"/>
+        </w:numPr>
+        <w:rPr>
+          <w:b/>
+        </w:rPr>
+      </w:pPr>
+      <w:r>
+        <w:rPr>
+          <w:b/>
+        </w:rPr>
+        <w:t>Solidos</w:t>
+      </w:r>
+      <w:r>
+        <w:rPr>
+          <w:b/>
+        </w:rPr>
+        <w:t xml:space="preserve">. Se necesitan de 1 a 3 fotografías, según sea lo requerido por el usuario. La primera captura debe de ser el perfil con más </w:t>
+      </w:r>
+      <w:r>
+        <w:rPr>
+          <w:b/>
+        </w:rPr>
+        <w:lastRenderedPageBreak/>
+        <w:t>detalles.  A demás se recomienda que las capturas se hagan manteniendo el dispositivo móvil en una orientación horizontal hacia el objeto.</w:t>
+      </w:r>
+    </w:p>
+    <w:p>
+      <w:pPr>
+        <w:pStyle w:val="Prrafodelista"/>
+        <w:numPr>
+          <w:ilvl w:val="0"/>
+          <w:numId w:val="8"/>
+        </w:numPr>
+        <w:rPr>
+          <w:b/>
+        </w:rPr>
+      </w:pPr>
+      <w:r>
+        <w:rPr>
+          <w:b/>
+        </w:rPr>
+        <w:t>Cilindros</w:t>
+      </w:r>
+      <w:r>
+        <w:rPr>
+          <w:b/>
+        </w:rPr>
+        <w:t>. Solo se necesita capturar una imagen del objeto. Se recomienda que la captura se haga manteniendo una orientación horizontal del dispositivo móvil en relación al objeto.</w:t>
+      </w:r>
+    </w:p>
+    <w:p>
+      <w:pPr>
+        <w:pStyle w:val="Prrafodelista"/>
+        <w:numPr>
+          <w:ilvl w:val="0"/>
+          <w:numId w:val="8"/>
+        </w:numPr>
+        <w:rPr>
+          <w:b/>
+        </w:rPr>
+      </w:pPr>
+      <w:r>
+        <w:rPr>
+          <w:b/>
+        </w:rPr>
+        <w:t>Huecos</w:t>
+      </w:r>
+      <w:r>
+        <w:rPr>
+          <w:b/>
+        </w:rPr>
+        <w:t xml:space="preserve">. Se necesitan capturar dos imágenes, una en donde se muestre la cara principal del objeto y otra para el grosor. </w:t>
+      </w:r>
+    </w:p>
+    <w:p>
+      <w:pPr>
+        <w:pStyle w:val="Prrafodelista"/>
+        <w:numPr>
+          <w:ilvl w:val="0"/>
+          <w:numId w:val="8"/>
+        </w:numPr>
+        <w:rPr>
+          <w:b/>
+        </w:rPr>
+      </w:pPr>
+      <w:r>
+        <w:rPr>
+          <w:b/>
+        </w:rPr>
+        <w:t>Solidos Complejos</w:t>
+      </w:r>
+      <w:r>
+        <w:rPr>
+          <w:b/>
+        </w:rPr>
+        <w:t xml:space="preserve">. Se necesitan capturar </w:t>
+      </w:r>
+      <w:r>
+        <w:rPr>
+          <w:b/>
+        </w:rPr>
+        <w:t xml:space="preserve">3 </w:t>
+      </w:r>
+      <w:r>
+        <w:rPr>
+          <w:b/>
+        </w:rPr>
+        <w:t xml:space="preserve">fotografías. Las primera y segunda imagen a capturar deben de tener los rasgos más característicos del objeto.   </w:t>
+      </w:r>
+      <w:r>
+        <w:rPr>
+          <w:b/>
+        </w:rPr>
+        <w:t>A demás se recomienda que las capturas se hagan manteniendo el dispositivo móvil en una orientación horizontal</w:t>
+      </w:r>
+    </w:p>
+    <w:p>
+      <w:pPr>
+        <w:rPr>
+          <w:b/>
+        </w:rPr>
+      </w:pPr>
+      <w:r>
+        <w:rPr>
+          <w:b/>
+        </w:rPr>
+        <w:t xml:space="preserve">Botones de la Interfaz de captura de imágenes. </w:t>
+      </w:r>
+    </w:p>
+    <w:p>
+      <w:pPr>
+        <w:rPr>
+          <w:b/>
+        </w:rPr>
+      </w:pPr>
+      <w:r>
+        <w:rPr>
+          <w:b/>
+        </w:rPr>
+        <w:t xml:space="preserve">Botón Rojo. Se utiliza para capturar la imagen, como resultado muestra un mensaje de “Capturado”, lo cual quiere decir que la imagen ha sido tomada exitosamente.  </w:t>
+      </w:r>
+    </w:p>
+    <w:p>
+      <w:pPr>
+        <w:rPr>
+          <w:b/>
+        </w:rPr>
+      </w:pPr>
+      <w:r>
+        <w:rPr>
+          <w:b/>
+        </w:rPr>
+        <w:t xml:space="preserve">Botón Verde. Para dar inicio al proceso de creación de archivos OBJ. Se habilita cuando se han tomado las fotografías necesarias. </w:t>
+      </w:r>
+    </w:p>
+    <w:p>
+      <w:pPr>
+        <w:jc w:val="center"/>
+        <w:rPr>
+          <w:b/>
+        </w:rPr>
+      </w:pPr>
+      <w:r>
+        <w:rPr>
+          <w:b/>
+        </w:rPr>
+        <w:pict>
+          <v:shape id="_x0000_i1026" type="#_x0000_t75" style="width:198.75pt;height:85.5pt">
+            <v:imagedata r:id="rId9" o:title="BotonesCaptura"/>
+          </v:shape>
+        </w:pict>
+      </w:r>
+    </w:p>
+    <w:p>
+      <w:pPr>
+        <w:jc w:val="center"/>
+        <w:rPr>
+          <w:b/>
+        </w:rPr>
+      </w:pPr>
+    </w:p>
+    <w:p>
+      <w:pPr>
+        <w:jc w:val="center"/>
+        <w:rPr>
+          <w:b/>
+        </w:rPr>
+      </w:pPr>
+    </w:p>
+    <w:p>
+      <w:pPr>
+        <w:jc w:val="center"/>
+        <w:rPr>
+          <w:b/>
+        </w:rPr>
+      </w:pPr>
+    </w:p>
+    <w:p>
+      <w:pPr>
+        <w:jc w:val="center"/>
+        <w:rPr>
+          <w:b/>
+        </w:rPr>
+      </w:pPr>
+    </w:p>
+    <w:p>
+      <w:pPr>
+        <w:jc w:val="center"/>
+        <w:rPr>
+          <w:b/>
+        </w:rPr>
+      </w:pPr>
+    </w:p>
+    <w:p>
+      <w:pPr>
+        <w:jc w:val="center"/>
+        <w:rPr>
+          <w:b/>
+        </w:rPr>
+      </w:pPr>
+    </w:p>
+    <w:p>
+      <w:pPr>
+        <w:jc w:val="center"/>
+        <w:rPr>
+          <w:b/>
+        </w:rPr>
+      </w:pPr>
+    </w:p>
+    <w:p>
+      <w:pPr>
+        <w:jc w:val="center"/>
+        <w:rPr>
+          <w:b/>
+        </w:rPr>
+      </w:pPr>
+    </w:p>
+    <w:p>
+      <w:pPr>
+        <w:rPr>
+          <w:b/>
+        </w:rPr>
+      </w:pPr>
     </w:p>
     <w:p>
       <w:pPr>
@@ -387,16 +1317,264 @@
           <w:b/>
         </w:rPr>
       </w:pPr>
-    </w:p>
-    <w:p>
-      <w:pPr>
-        <w:rPr>
-          <w:b/>
-        </w:rPr>
-      </w:pPr>
-    </w:p>
-    <w:p>
-      <w:pPr>
+      <w:r>
+        <w:rPr>
+          <w:b/>
+        </w:rPr>
+        <w:lastRenderedPageBreak/>
+        <w:t xml:space="preserve">Al visualizarse la siguiente pantalla significa que nuestro proceso de ingeniería inversa </w:t>
+      </w:r>
+      <w:proofErr w:type="spellStart"/>
+      <w:r>
+        <w:rPr>
+          <w:b/>
+        </w:rPr>
+        <w:t>a</w:t>
+      </w:r>
+      <w:proofErr w:type="spellEnd"/>
+      <w:r>
+        <w:rPr>
+          <w:b/>
+        </w:rPr>
+        <w:t xml:space="preserve"> terminado con éxito. Presionamos el botón</w:t>
+      </w:r>
+      <w:r>
+        <w:rPr>
+          <w:b/>
+        </w:rPr>
+        <w:t xml:space="preserve"> “CONTINUAR”, el cual nos llevara a la ventana de “LISTA DE ARCHIVOS OBJ” de la cual se habla en el siguiente punto. </w:t>
+      </w:r>
+    </w:p>
+    <w:p>
+      <w:pPr>
+        <w:jc w:val="center"/>
+        <w:rPr>
+          <w:b/>
+        </w:rPr>
+      </w:pPr>
+      <w:r>
+        <w:rPr>
+          <w:b/>
+          <w:noProof/>
+          <w:lang w:eastAsia="es-MX"/>
+        </w:rPr>
+        <w:drawing>
+          <wp:inline distT="0" distB="0" distL="0" distR="0">
+            <wp:extent cx="2876550" cy="4200525"/>
+            <wp:effectExtent l="0" t="0" r="0" b="9525"/>
+            <wp:docPr id="6" name="Imagen 6" descr="C:\Users\CESAR IVAN MTZ\AppData\Local\Microsoft\Windows\INetCache\Content.Word\Progreso.jpeg"/>
+            <wp:cNvGraphicFramePr>
+              <a:graphicFrameLocks xmlns:a="http://schemas.openxmlformats.org/drawingml/2006/main" noChangeAspect="1"/>
+            </wp:cNvGraphicFramePr>
+            <a:graphic xmlns:a="http://schemas.openxmlformats.org/drawingml/2006/main">
+              <a:graphicData uri="http://schemas.openxmlformats.org/drawingml/2006/picture">
+                <pic:pic xmlns:pic="http://schemas.openxmlformats.org/drawingml/2006/picture">
+                  <pic:nvPicPr>
+                    <pic:cNvPr id="0" name="Picture 14" descr="C:\Users\CESAR IVAN MTZ\AppData\Local\Microsoft\Windows\INetCache\Content.Word\Progreso.jpeg"/>
+                    <pic:cNvPicPr>
+                      <a:picLocks noChangeAspect="1" noChangeArrowheads="1"/>
+                    </pic:cNvPicPr>
+                  </pic:nvPicPr>
+                  <pic:blipFill>
+                    <a:blip r:embed="rId10">
+                      <a:extLst>
+                        <a:ext uri="{28A0092B-C50C-407E-A947-70E740481C1C}">
+                          <a14:useLocalDpi xmlns:a14="http://schemas.microsoft.com/office/drawing/2010/main" val="0"/>
+                        </a:ext>
+                      </a:extLst>
+                    </a:blip>
+                    <a:srcRect/>
+                    <a:stretch>
+                      <a:fillRect/>
+                    </a:stretch>
+                  </pic:blipFill>
+                  <pic:spPr bwMode="auto">
+                    <a:xfrm>
+                      <a:off x="0" y="0"/>
+                      <a:ext cx="2876550" cy="4200525"/>
+                    </a:xfrm>
+                    <a:prstGeom prst="rect">
+                      <a:avLst/>
+                    </a:prstGeom>
+                    <a:noFill/>
+                    <a:ln>
+                      <a:noFill/>
+                    </a:ln>
+                  </pic:spPr>
+                </pic:pic>
+              </a:graphicData>
+            </a:graphic>
+          </wp:inline>
+        </w:drawing>
+      </w:r>
+    </w:p>
+    <w:p>
+      <w:pPr>
+        <w:rPr>
+          <w:b/>
+        </w:rPr>
+      </w:pPr>
+    </w:p>
+    <w:p>
+      <w:pPr>
+        <w:rPr>
+          <w:b/>
+        </w:rPr>
+      </w:pPr>
+    </w:p>
+    <w:p>
+      <w:pPr>
+        <w:rPr>
+          <w:b/>
+        </w:rPr>
+      </w:pPr>
+    </w:p>
+    <w:p>
+      <w:pPr>
+        <w:rPr>
+          <w:b/>
+        </w:rPr>
+      </w:pPr>
+    </w:p>
+    <w:p>
+      <w:pPr>
+        <w:rPr>
+          <w:b/>
+        </w:rPr>
+      </w:pPr>
+      <w:r>
+        <w:rPr>
+          <w:b/>
+        </w:rPr>
+        <w:t xml:space="preserve">Al mostrarse la siguiente alerta quiere decir que algo ha fallado en el proceso y no se han seguido las indicaciones correctas. Otro de los posibles errores es que se halla ingresado algún objeto que no esté normalizado a tres vistas. </w:t>
+      </w:r>
+    </w:p>
+    <w:p>
+      <w:pPr>
+        <w:jc w:val="center"/>
+        <w:rPr>
+          <w:b/>
+        </w:rPr>
+      </w:pPr>
+      <w:r>
+        <w:rPr>
+          <w:b/>
+        </w:rPr>
+        <w:lastRenderedPageBreak/>
+        <w:pict>
+          <v:shape id="_x0000_i1030" type="#_x0000_t75" style="width:226.5pt;height:303.75pt">
+            <v:imagedata r:id="rId11" o:title="ErroresProgreso"/>
+          </v:shape>
+        </w:pict>
+      </w:r>
+    </w:p>
+    <w:p>
+      <w:pPr>
+        <w:jc w:val="center"/>
+        <w:rPr>
+          <w:b/>
+        </w:rPr>
+      </w:pPr>
+    </w:p>
+    <w:p>
+      <w:pPr>
+        <w:rPr>
+          <w:b/>
+        </w:rPr>
+      </w:pPr>
+      <w:r>
+        <w:rPr>
+          <w:b/>
+        </w:rPr>
+        <w:t xml:space="preserve"> Posibles errores:</w:t>
+      </w:r>
+    </w:p>
+    <w:p>
+      <w:pPr>
+        <w:pStyle w:val="Prrafodelista"/>
+        <w:numPr>
+          <w:ilvl w:val="0"/>
+          <w:numId w:val="10"/>
+        </w:numPr>
+        <w:rPr>
+          <w:b/>
+        </w:rPr>
+      </w:pPr>
+      <w:r>
+        <w:rPr>
+          <w:b/>
+        </w:rPr>
+        <w:t xml:space="preserve">Demasiado brillo al momento de capturar las imágenes. </w:t>
+      </w:r>
+    </w:p>
+    <w:p>
+      <w:pPr>
+        <w:pStyle w:val="Prrafodelista"/>
+        <w:numPr>
+          <w:ilvl w:val="0"/>
+          <w:numId w:val="10"/>
+        </w:numPr>
+        <w:rPr>
+          <w:b/>
+        </w:rPr>
+      </w:pPr>
+      <w:r>
+        <w:rPr>
+          <w:b/>
+        </w:rPr>
+        <w:t xml:space="preserve">Fondo incorrecto. </w:t>
+      </w:r>
+    </w:p>
+    <w:p>
+      <w:pPr>
+        <w:pStyle w:val="Prrafodelista"/>
+        <w:numPr>
+          <w:ilvl w:val="0"/>
+          <w:numId w:val="10"/>
+        </w:numPr>
+        <w:rPr>
+          <w:b/>
+        </w:rPr>
+      </w:pPr>
+      <w:r>
+        <w:rPr>
+          <w:b/>
+        </w:rPr>
+        <w:t xml:space="preserve">Imágenes mal capturadas. </w:t>
+      </w:r>
+    </w:p>
+    <w:p>
+      <w:pPr>
+        <w:pStyle w:val="Prrafodelista"/>
+        <w:numPr>
+          <w:ilvl w:val="0"/>
+          <w:numId w:val="10"/>
+        </w:numPr>
+        <w:rPr>
+          <w:b/>
+        </w:rPr>
+      </w:pPr>
+      <w:r>
+        <w:rPr>
+          <w:b/>
+        </w:rPr>
+        <w:t xml:space="preserve">Imágenes no tomadas a la misma distancia. </w:t>
+      </w:r>
+    </w:p>
+    <w:p>
+      <w:pPr>
+        <w:rPr>
+          <w:b/>
+        </w:rPr>
+      </w:pPr>
+    </w:p>
+    <w:p>
+      <w:pPr>
+        <w:pStyle w:val="Prrafodelista"/>
+        <w:numPr>
+          <w:ilvl w:val="0"/>
+          <w:numId w:val="1"/>
+        </w:numPr>
         <w:rPr>
           <w:b/>
         </w:rPr>
@@ -406,6 +1584,32 @@
           <w:b/>
         </w:rPr>
         <w:t>Archivos OBJ</w:t>
+      </w:r>
+    </w:p>
+    <w:p>
+      <w:pPr>
+        <w:rPr>
+          <w:b/>
+        </w:rPr>
+      </w:pPr>
+      <w:r>
+        <w:rPr>
+          <w:b/>
+        </w:rPr>
+        <w:t xml:space="preserve">Se encuentran por orden de creación los archivos el primero es el más reciente y así sucesivamente.  En cada archivo tenemos la opción de realizar tres acciones que a continuación se describen. </w:t>
+      </w:r>
+    </w:p>
+    <w:p>
+      <w:pPr>
+        <w:rPr>
+          <w:b/>
+        </w:rPr>
+      </w:pPr>
+      <w:r>
+        <w:rPr>
+          <w:b/>
+        </w:rPr>
+        <w:t>Se realizan dos archivos por cada objeto que se rediseñó exitosamente, un archivo de calidad baja y otro archivo de calidad alta, así el usuario tiene más opciones de cuál es el que desea utilizar según sea lo que requiera.</w:t>
       </w:r>
     </w:p>
     <w:p>
@@ -440,7 +1644,7 @@
                     </pic:cNvPicPr>
                   </pic:nvPicPr>
                   <pic:blipFill>
-                    <a:blip r:embed="rId8" cstate="print">
+                    <a:blip r:embed="rId12" cstate="print">
                       <a:extLst>
                         <a:ext uri="{28A0092B-C50C-407E-A947-70E740481C1C}">
                           <a14:useLocalDpi xmlns:a14="http://schemas.microsoft.com/office/drawing/2010/main" val="0"/>
@@ -495,7 +1699,74 @@
         <w:rPr>
           <w:b/>
         </w:rPr>
+        <w:t xml:space="preserve">Muestra el resultado del objeto rediseñado y lo gira alrededor de un eje. </w:t>
+      </w:r>
+    </w:p>
+    <w:p>
+      <w:pPr>
+        <w:rPr>
+          <w:b/>
+        </w:rPr>
+      </w:pPr>
+    </w:p>
+    <w:p>
+      <w:pPr>
+        <w:rPr>
+          <w:b/>
+        </w:rPr>
+      </w:pPr>
+      <w:r>
+        <w:rPr>
+          <w:b/>
+        </w:rPr>
+        <w:t>En algunos casos el arch</w:t>
+      </w:r>
+      <w:r>
+        <w:rPr>
+          <w:b/>
+        </w:rPr>
+        <w:t xml:space="preserve">ivo OBJ no se puede visualizar, esto es debido a que el visualizador no soporta la nube de puntos que en ocasiones es muy extensa. </w:t>
+      </w:r>
+      <w:r>
+        <w:rPr>
+          <w:b/>
+        </w:rPr>
+        <w:t xml:space="preserve"> </w:t>
+      </w:r>
+      <w:bookmarkStart w:id="0" w:name="_GoBack"/>
+      <w:bookmarkEnd w:id="0"/>
+    </w:p>
+    <w:p>
+      <w:pPr>
+        <w:rPr>
+          <w:b/>
+        </w:rPr>
+      </w:pPr>
+    </w:p>
+    <w:p>
+      <w:pPr>
+        <w:rPr>
+          <w:b/>
+        </w:rPr>
+      </w:pPr>
+      <w:r>
+        <w:rPr>
+          <w:b/>
+        </w:rPr>
         <w:t>Compartir</w:t>
+      </w:r>
+    </w:p>
+    <w:p>
+      <w:pPr>
+        <w:rPr>
+          <w:b/>
+        </w:rPr>
+      </w:pPr>
+      <w:r>
+        <w:rPr>
+          <w:b/>
+        </w:rPr>
+        <w:t xml:space="preserve">El icono de compartir facilita la tarea de pasar el archivo OBJ a otro dispositivo, esto con la finalidad de darle uso con algún otro software como lo puede ser Blender, SolidWorks, AutoCAD, entre otros. </w:t>
       </w:r>
     </w:p>
     <w:p>
@@ -530,7 +1801,7 @@
                     </pic:cNvPicPr>
                   </pic:nvPicPr>
                   <pic:blipFill>
-                    <a:blip r:embed="rId9">
+                    <a:blip r:embed="rId13">
                       <a:extLst>
                         <a:ext uri="{28A0092B-C50C-407E-A947-70E740481C1C}">
                           <a14:useLocalDpi xmlns:a14="http://schemas.microsoft.com/office/drawing/2010/main" val="0"/>
@@ -577,6 +1848,19 @@
     </w:p>
     <w:p>
       <w:pPr>
+        <w:rPr>
+          <w:b/>
+        </w:rPr>
+      </w:pPr>
+      <w:r>
+        <w:rPr>
+          <w:b/>
+        </w:rPr>
+        <w:t>En caso de ya no querer tener en el almacenamiento interno de nuestro teléfono el archivo OBJ. Se presiona  el bote de basura y para confirmar la operación se confirma con un “SI”.</w:t>
+      </w:r>
+    </w:p>
+    <w:p>
+      <w:pPr>
         <w:jc w:val="center"/>
         <w:rPr>
           <w:b/>
@@ -607,7 +1891,7 @@
                     </pic:cNvPicPr>
                   </pic:nvPicPr>
                   <pic:blipFill>
-                    <a:blip r:embed="rId10">
+                    <a:blip r:embed="rId14">
                       <a:extLst>
                         <a:ext uri="{28A0092B-C50C-407E-A947-70E740481C1C}">
                           <a14:useLocalDpi xmlns:a14="http://schemas.microsoft.com/office/drawing/2010/main" val="0"/>
@@ -659,7 +1943,21 @@
         <w:t>Glosario de terminos</w:t>
       </w:r>
     </w:p>
-    <w:p/>
+    <w:p>
+      <w:r>
+        <w:t>Objetos normalizados a tres vistas</w:t>
+      </w:r>
+    </w:p>
+    <w:p>
+      <w:r>
+        <w:t>Ejemplos de objetos normalizados</w:t>
+      </w:r>
+    </w:p>
+    <w:p>
+      <w:r>
+        <w:t xml:space="preserve">Link del video de la aplicación funcionando. </w:t>
+      </w:r>
+    </w:p>
     <w:sectPr>
       <w:pgSz w:w="12240" w:h="15840"/>
       <w:pgMar w:top="1417" w:right="1701" w:bottom="1417" w:left="1701" w:header="708" w:footer="708" w:gutter="0"/>
@@ -668,6 +1966,1174 @@
     </w:sectPr>
   </w:body>
 </w:document>
+</file>
+
+<file path=word/numbering.xml><?xml version="1.0" encoding="utf-8"?>
+<w:numbering xmlns:wpc="http://schemas.microsoft.com/office/word/2010/wordprocessingCanvas" xmlns:cx="http://schemas.microsoft.com/office/drawing/2014/chartex" xmlns:mc="http://schemas.openxmlformats.org/markup-compatibility/2006" xmlns:o="urn:schemas-microsoft-com:office:office" xmlns:r="http://schemas.openxmlformats.org/officeDocument/2006/relationships" xmlns:m="http://schemas.openxmlformats.org/officeDocument/2006/math" xmlns:v="urn:schemas-microsoft-com:vml" xmlns:wp14="http://schemas.microsoft.com/office/word/2010/wordprocessingDrawing" xmlns:wp="http://schemas.openxmlformats.org/drawingml/2006/wordprocessingDrawing" xmlns:w10="urn:schemas-microsoft-com:office:word" xmlns:w="http://schemas.openxmlformats.org/wordprocessingml/2006/main" xmlns:w14="http://schemas.microsoft.com/office/word/2010/wordml" xmlns:w15="http://schemas.microsoft.com/office/word/2012/wordml" xmlns:w16se="http://schemas.microsoft.com/office/word/2015/wordml/symex" xmlns:wpg="http://schemas.microsoft.com/office/word/2010/wordprocessingGroup" xmlns:wpi="http://schemas.microsoft.com/office/word/2010/wordprocessingInk" xmlns:wne="http://schemas.microsoft.com/office/word/2006/wordml" xmlns:wps="http://schemas.microsoft.com/office/word/2010/wordprocessingShape" mc:Ignorable="w14 w15 w16se wp14">
+  <w:numPicBullet w:numPicBulletId="0">
+    <w:pict>
+      <v:shapetype id="_x0000_t75" coordsize="21600,21600" o:spt="75" o:preferrelative="t" path="m@4@5l@4@11@9@11@9@5xe" filled="f" stroked="f">
+        <v:stroke joinstyle="miter"/>
+        <v:formulas>
+          <v:f eqn="if lineDrawn pixelLineWidth 0"/>
+          <v:f eqn="sum @0 1 0"/>
+          <v:f eqn="sum 0 0 @1"/>
+          <v:f eqn="prod @2 1 2"/>
+          <v:f eqn="prod @3 21600 pixelWidth"/>
+          <v:f eqn="prod @3 21600 pixelHeight"/>
+          <v:f eqn="sum @0 0 1"/>
+          <v:f eqn="prod @6 1 2"/>
+          <v:f eqn="prod @7 21600 pixelWidth"/>
+          <v:f eqn="sum @8 21600 0"/>
+          <v:f eqn="prod @7 21600 pixelHeight"/>
+          <v:f eqn="sum @10 21600 0"/>
+        </v:formulas>
+        <v:path o:extrusionok="f" gradientshapeok="t" o:connecttype="rect"/>
+        <o:lock v:ext="edit" aspectratio="t"/>
+      </v:shapetype>
+      <v:shape id="_x0000_i1054" type="#_x0000_t75" style="width:11.25pt;height:11.25pt" o:bullet="t">
+        <v:imagedata r:id="rId1" o:title="mso6F33"/>
+      </v:shape>
+    </w:pict>
+  </w:numPicBullet>
+  <w:abstractNum w:abstractNumId="0" w15:restartNumberingAfterBreak="0">
+    <w:nsid w:val="02CA1F21"/>
+    <w:multiLevelType w:val="hybridMultilevel"/>
+    <w:tmpl w:val="BD389E6C"/>
+    <w:lvl w:ilvl="0" w:tplc="080A000B">
+      <w:start w:val="1"/>
+      <w:numFmt w:val="bullet"/>
+      <w:lvlText w:val=""/>
+      <w:lvlJc w:val="left"/>
+      <w:pPr>
+        <w:ind w:left="720" w:hanging="360"/>
+      </w:pPr>
+      <w:rPr>
+        <w:rFonts w:ascii="Wingdings" w:hAnsi="Wingdings" w:hint="default"/>
+      </w:rPr>
+    </w:lvl>
+    <w:lvl w:ilvl="1" w:tplc="080A0003" w:tentative="1">
+      <w:start w:val="1"/>
+      <w:numFmt w:val="bullet"/>
+      <w:lvlText w:val="o"/>
+      <w:lvlJc w:val="left"/>
+      <w:pPr>
+        <w:ind w:left="1440" w:hanging="360"/>
+      </w:pPr>
+      <w:rPr>
+        <w:rFonts w:ascii="Courier New" w:hAnsi="Courier New" w:cs="Courier New" w:hint="default"/>
+      </w:rPr>
+    </w:lvl>
+    <w:lvl w:ilvl="2" w:tplc="080A0005" w:tentative="1">
+      <w:start w:val="1"/>
+      <w:numFmt w:val="bullet"/>
+      <w:lvlText w:val=""/>
+      <w:lvlJc w:val="left"/>
+      <w:pPr>
+        <w:ind w:left="2160" w:hanging="360"/>
+      </w:pPr>
+      <w:rPr>
+        <w:rFonts w:ascii="Wingdings" w:hAnsi="Wingdings" w:hint="default"/>
+      </w:rPr>
+    </w:lvl>
+    <w:lvl w:ilvl="3" w:tplc="080A0001" w:tentative="1">
+      <w:start w:val="1"/>
+      <w:numFmt w:val="bullet"/>
+      <w:lvlText w:val=""/>
+      <w:lvlJc w:val="left"/>
+      <w:pPr>
+        <w:ind w:left="2880" w:hanging="360"/>
+      </w:pPr>
+      <w:rPr>
+        <w:rFonts w:ascii="Symbol" w:hAnsi="Symbol" w:hint="default"/>
+      </w:rPr>
+    </w:lvl>
+    <w:lvl w:ilvl="4" w:tplc="080A0003" w:tentative="1">
+      <w:start w:val="1"/>
+      <w:numFmt w:val="bullet"/>
+      <w:lvlText w:val="o"/>
+      <w:lvlJc w:val="left"/>
+      <w:pPr>
+        <w:ind w:left="3600" w:hanging="360"/>
+      </w:pPr>
+      <w:rPr>
+        <w:rFonts w:ascii="Courier New" w:hAnsi="Courier New" w:cs="Courier New" w:hint="default"/>
+      </w:rPr>
+    </w:lvl>
+    <w:lvl w:ilvl="5" w:tplc="080A0005" w:tentative="1">
+      <w:start w:val="1"/>
+      <w:numFmt w:val="bullet"/>
+      <w:lvlText w:val=""/>
+      <w:lvlJc w:val="left"/>
+      <w:pPr>
+        <w:ind w:left="4320" w:hanging="360"/>
+      </w:pPr>
+      <w:rPr>
+        <w:rFonts w:ascii="Wingdings" w:hAnsi="Wingdings" w:hint="default"/>
+      </w:rPr>
+    </w:lvl>
+    <w:lvl w:ilvl="6" w:tplc="080A0001" w:tentative="1">
+      <w:start w:val="1"/>
+      <w:numFmt w:val="bullet"/>
+      <w:lvlText w:val=""/>
+      <w:lvlJc w:val="left"/>
+      <w:pPr>
+        <w:ind w:left="5040" w:hanging="360"/>
+      </w:pPr>
+      <w:rPr>
+        <w:rFonts w:ascii="Symbol" w:hAnsi="Symbol" w:hint="default"/>
+      </w:rPr>
+    </w:lvl>
+    <w:lvl w:ilvl="7" w:tplc="080A0003" w:tentative="1">
+      <w:start w:val="1"/>
+      <w:numFmt w:val="bullet"/>
+      <w:lvlText w:val="o"/>
+      <w:lvlJc w:val="left"/>
+      <w:pPr>
+        <w:ind w:left="5760" w:hanging="360"/>
+      </w:pPr>
+      <w:rPr>
+        <w:rFonts w:ascii="Courier New" w:hAnsi="Courier New" w:cs="Courier New" w:hint="default"/>
+      </w:rPr>
+    </w:lvl>
+    <w:lvl w:ilvl="8" w:tplc="080A0005" w:tentative="1">
+      <w:start w:val="1"/>
+      <w:numFmt w:val="bullet"/>
+      <w:lvlText w:val=""/>
+      <w:lvlJc w:val="left"/>
+      <w:pPr>
+        <w:ind w:left="6480" w:hanging="360"/>
+      </w:pPr>
+      <w:rPr>
+        <w:rFonts w:ascii="Wingdings" w:hAnsi="Wingdings" w:hint="default"/>
+      </w:rPr>
+    </w:lvl>
+  </w:abstractNum>
+  <w:abstractNum w:abstractNumId="1" w15:restartNumberingAfterBreak="0">
+    <w:nsid w:val="0EEF07B0"/>
+    <w:multiLevelType w:val="hybridMultilevel"/>
+    <w:tmpl w:val="9A10CA64"/>
+    <w:lvl w:ilvl="0" w:tplc="080A000F">
+      <w:start w:val="1"/>
+      <w:numFmt w:val="decimal"/>
+      <w:lvlText w:val="%1."/>
+      <w:lvlJc w:val="left"/>
+      <w:pPr>
+        <w:ind w:left="720" w:hanging="360"/>
+      </w:pPr>
+      <w:rPr>
+        <w:rFonts w:hint="default"/>
+      </w:rPr>
+    </w:lvl>
+    <w:lvl w:ilvl="1" w:tplc="080A0019" w:tentative="1">
+      <w:start w:val="1"/>
+      <w:numFmt w:val="lowerLetter"/>
+      <w:lvlText w:val="%2."/>
+      <w:lvlJc w:val="left"/>
+      <w:pPr>
+        <w:ind w:left="1440" w:hanging="360"/>
+      </w:pPr>
+    </w:lvl>
+    <w:lvl w:ilvl="2" w:tplc="080A001B" w:tentative="1">
+      <w:start w:val="1"/>
+      <w:numFmt w:val="lowerRoman"/>
+      <w:lvlText w:val="%3."/>
+      <w:lvlJc w:val="right"/>
+      <w:pPr>
+        <w:ind w:left="2160" w:hanging="180"/>
+      </w:pPr>
+    </w:lvl>
+    <w:lvl w:ilvl="3" w:tplc="080A000F" w:tentative="1">
+      <w:start w:val="1"/>
+      <w:numFmt w:val="decimal"/>
+      <w:lvlText w:val="%4."/>
+      <w:lvlJc w:val="left"/>
+      <w:pPr>
+        <w:ind w:left="2880" w:hanging="360"/>
+      </w:pPr>
+    </w:lvl>
+    <w:lvl w:ilvl="4" w:tplc="080A0019" w:tentative="1">
+      <w:start w:val="1"/>
+      <w:numFmt w:val="lowerLetter"/>
+      <w:lvlText w:val="%5."/>
+      <w:lvlJc w:val="left"/>
+      <w:pPr>
+        <w:ind w:left="3600" w:hanging="360"/>
+      </w:pPr>
+    </w:lvl>
+    <w:lvl w:ilvl="5" w:tplc="080A001B" w:tentative="1">
+      <w:start w:val="1"/>
+      <w:numFmt w:val="lowerRoman"/>
+      <w:lvlText w:val="%6."/>
+      <w:lvlJc w:val="right"/>
+      <w:pPr>
+        <w:ind w:left="4320" w:hanging="180"/>
+      </w:pPr>
+    </w:lvl>
+    <w:lvl w:ilvl="6" w:tplc="080A000F" w:tentative="1">
+      <w:start w:val="1"/>
+      <w:numFmt w:val="decimal"/>
+      <w:lvlText w:val="%7."/>
+      <w:lvlJc w:val="left"/>
+      <w:pPr>
+        <w:ind w:left="5040" w:hanging="360"/>
+      </w:pPr>
+    </w:lvl>
+    <w:lvl w:ilvl="7" w:tplc="080A0019" w:tentative="1">
+      <w:start w:val="1"/>
+      <w:numFmt w:val="lowerLetter"/>
+      <w:lvlText w:val="%8."/>
+      <w:lvlJc w:val="left"/>
+      <w:pPr>
+        <w:ind w:left="5760" w:hanging="360"/>
+      </w:pPr>
+    </w:lvl>
+    <w:lvl w:ilvl="8" w:tplc="080A001B" w:tentative="1">
+      <w:start w:val="1"/>
+      <w:numFmt w:val="lowerRoman"/>
+      <w:lvlText w:val="%9."/>
+      <w:lvlJc w:val="right"/>
+      <w:pPr>
+        <w:ind w:left="6480" w:hanging="180"/>
+      </w:pPr>
+    </w:lvl>
+  </w:abstractNum>
+  <w:abstractNum w:abstractNumId="2" w15:restartNumberingAfterBreak="0">
+    <w:nsid w:val="1AC9520F"/>
+    <w:multiLevelType w:val="hybridMultilevel"/>
+    <w:tmpl w:val="89A64CDE"/>
+    <w:lvl w:ilvl="0" w:tplc="080A0001">
+      <w:start w:val="1"/>
+      <w:numFmt w:val="bullet"/>
+      <w:lvlText w:val=""/>
+      <w:lvlJc w:val="left"/>
+      <w:pPr>
+        <w:ind w:left="720" w:hanging="360"/>
+      </w:pPr>
+      <w:rPr>
+        <w:rFonts w:ascii="Symbol" w:hAnsi="Symbol" w:hint="default"/>
+      </w:rPr>
+    </w:lvl>
+    <w:lvl w:ilvl="1" w:tplc="080A0003">
+      <w:start w:val="1"/>
+      <w:numFmt w:val="bullet"/>
+      <w:lvlText w:val="o"/>
+      <w:lvlJc w:val="left"/>
+      <w:pPr>
+        <w:ind w:left="1440" w:hanging="360"/>
+      </w:pPr>
+      <w:rPr>
+        <w:rFonts w:ascii="Courier New" w:hAnsi="Courier New" w:cs="Courier New" w:hint="default"/>
+      </w:rPr>
+    </w:lvl>
+    <w:lvl w:ilvl="2" w:tplc="080A0005">
+      <w:start w:val="1"/>
+      <w:numFmt w:val="bullet"/>
+      <w:lvlText w:val=""/>
+      <w:lvlJc w:val="left"/>
+      <w:pPr>
+        <w:ind w:left="2160" w:hanging="360"/>
+      </w:pPr>
+      <w:rPr>
+        <w:rFonts w:ascii="Wingdings" w:hAnsi="Wingdings" w:hint="default"/>
+      </w:rPr>
+    </w:lvl>
+    <w:lvl w:ilvl="3" w:tplc="080A0001" w:tentative="1">
+      <w:start w:val="1"/>
+      <w:numFmt w:val="bullet"/>
+      <w:lvlText w:val=""/>
+      <w:lvlJc w:val="left"/>
+      <w:pPr>
+        <w:ind w:left="2880" w:hanging="360"/>
+      </w:pPr>
+      <w:rPr>
+        <w:rFonts w:ascii="Symbol" w:hAnsi="Symbol" w:hint="default"/>
+      </w:rPr>
+    </w:lvl>
+    <w:lvl w:ilvl="4" w:tplc="080A0003" w:tentative="1">
+      <w:start w:val="1"/>
+      <w:numFmt w:val="bullet"/>
+      <w:lvlText w:val="o"/>
+      <w:lvlJc w:val="left"/>
+      <w:pPr>
+        <w:ind w:left="3600" w:hanging="360"/>
+      </w:pPr>
+      <w:rPr>
+        <w:rFonts w:ascii="Courier New" w:hAnsi="Courier New" w:cs="Courier New" w:hint="default"/>
+      </w:rPr>
+    </w:lvl>
+    <w:lvl w:ilvl="5" w:tplc="080A0005" w:tentative="1">
+      <w:start w:val="1"/>
+      <w:numFmt w:val="bullet"/>
+      <w:lvlText w:val=""/>
+      <w:lvlJc w:val="left"/>
+      <w:pPr>
+        <w:ind w:left="4320" w:hanging="360"/>
+      </w:pPr>
+      <w:rPr>
+        <w:rFonts w:ascii="Wingdings" w:hAnsi="Wingdings" w:hint="default"/>
+      </w:rPr>
+    </w:lvl>
+    <w:lvl w:ilvl="6" w:tplc="080A0001" w:tentative="1">
+      <w:start w:val="1"/>
+      <w:numFmt w:val="bullet"/>
+      <w:lvlText w:val=""/>
+      <w:lvlJc w:val="left"/>
+      <w:pPr>
+        <w:ind w:left="5040" w:hanging="360"/>
+      </w:pPr>
+      <w:rPr>
+        <w:rFonts w:ascii="Symbol" w:hAnsi="Symbol" w:hint="default"/>
+      </w:rPr>
+    </w:lvl>
+    <w:lvl w:ilvl="7" w:tplc="080A0003" w:tentative="1">
+      <w:start w:val="1"/>
+      <w:numFmt w:val="bullet"/>
+      <w:lvlText w:val="o"/>
+      <w:lvlJc w:val="left"/>
+      <w:pPr>
+        <w:ind w:left="5760" w:hanging="360"/>
+      </w:pPr>
+      <w:rPr>
+        <w:rFonts w:ascii="Courier New" w:hAnsi="Courier New" w:cs="Courier New" w:hint="default"/>
+      </w:rPr>
+    </w:lvl>
+    <w:lvl w:ilvl="8" w:tplc="080A0005" w:tentative="1">
+      <w:start w:val="1"/>
+      <w:numFmt w:val="bullet"/>
+      <w:lvlText w:val=""/>
+      <w:lvlJc w:val="left"/>
+      <w:pPr>
+        <w:ind w:left="6480" w:hanging="360"/>
+      </w:pPr>
+      <w:rPr>
+        <w:rFonts w:ascii="Wingdings" w:hAnsi="Wingdings" w:hint="default"/>
+      </w:rPr>
+    </w:lvl>
+  </w:abstractNum>
+  <w:abstractNum w:abstractNumId="3" w15:restartNumberingAfterBreak="0">
+    <w:nsid w:val="2B353E54"/>
+    <w:multiLevelType w:val="hybridMultilevel"/>
+    <w:tmpl w:val="C23E797E"/>
+    <w:lvl w:ilvl="0" w:tplc="080A0001">
+      <w:start w:val="1"/>
+      <w:numFmt w:val="bullet"/>
+      <w:lvlText w:val=""/>
+      <w:lvlJc w:val="left"/>
+      <w:pPr>
+        <w:ind w:left="720" w:hanging="360"/>
+      </w:pPr>
+      <w:rPr>
+        <w:rFonts w:ascii="Symbol" w:hAnsi="Symbol" w:hint="default"/>
+      </w:rPr>
+    </w:lvl>
+    <w:lvl w:ilvl="1" w:tplc="080A000D">
+      <w:start w:val="1"/>
+      <w:numFmt w:val="bullet"/>
+      <w:lvlText w:val=""/>
+      <w:lvlJc w:val="left"/>
+      <w:pPr>
+        <w:ind w:left="1440" w:hanging="360"/>
+      </w:pPr>
+      <w:rPr>
+        <w:rFonts w:ascii="Wingdings" w:hAnsi="Wingdings" w:hint="default"/>
+      </w:rPr>
+    </w:lvl>
+    <w:lvl w:ilvl="2" w:tplc="080A0005">
+      <w:start w:val="1"/>
+      <w:numFmt w:val="bullet"/>
+      <w:lvlText w:val=""/>
+      <w:lvlJc w:val="left"/>
+      <w:pPr>
+        <w:ind w:left="2160" w:hanging="360"/>
+      </w:pPr>
+      <w:rPr>
+        <w:rFonts w:ascii="Wingdings" w:hAnsi="Wingdings" w:hint="default"/>
+      </w:rPr>
+    </w:lvl>
+    <w:lvl w:ilvl="3" w:tplc="080A0001" w:tentative="1">
+      <w:start w:val="1"/>
+      <w:numFmt w:val="bullet"/>
+      <w:lvlText w:val=""/>
+      <w:lvlJc w:val="left"/>
+      <w:pPr>
+        <w:ind w:left="2880" w:hanging="360"/>
+      </w:pPr>
+      <w:rPr>
+        <w:rFonts w:ascii="Symbol" w:hAnsi="Symbol" w:hint="default"/>
+      </w:rPr>
+    </w:lvl>
+    <w:lvl w:ilvl="4" w:tplc="080A0003" w:tentative="1">
+      <w:start w:val="1"/>
+      <w:numFmt w:val="bullet"/>
+      <w:lvlText w:val="o"/>
+      <w:lvlJc w:val="left"/>
+      <w:pPr>
+        <w:ind w:left="3600" w:hanging="360"/>
+      </w:pPr>
+      <w:rPr>
+        <w:rFonts w:ascii="Courier New" w:hAnsi="Courier New" w:cs="Courier New" w:hint="default"/>
+      </w:rPr>
+    </w:lvl>
+    <w:lvl w:ilvl="5" w:tplc="080A0005" w:tentative="1">
+      <w:start w:val="1"/>
+      <w:numFmt w:val="bullet"/>
+      <w:lvlText w:val=""/>
+      <w:lvlJc w:val="left"/>
+      <w:pPr>
+        <w:ind w:left="4320" w:hanging="360"/>
+      </w:pPr>
+      <w:rPr>
+        <w:rFonts w:ascii="Wingdings" w:hAnsi="Wingdings" w:hint="default"/>
+      </w:rPr>
+    </w:lvl>
+    <w:lvl w:ilvl="6" w:tplc="080A0001" w:tentative="1">
+      <w:start w:val="1"/>
+      <w:numFmt w:val="bullet"/>
+      <w:lvlText w:val=""/>
+      <w:lvlJc w:val="left"/>
+      <w:pPr>
+        <w:ind w:left="5040" w:hanging="360"/>
+      </w:pPr>
+      <w:rPr>
+        <w:rFonts w:ascii="Symbol" w:hAnsi="Symbol" w:hint="default"/>
+      </w:rPr>
+    </w:lvl>
+    <w:lvl w:ilvl="7" w:tplc="080A0003" w:tentative="1">
+      <w:start w:val="1"/>
+      <w:numFmt w:val="bullet"/>
+      <w:lvlText w:val="o"/>
+      <w:lvlJc w:val="left"/>
+      <w:pPr>
+        <w:ind w:left="5760" w:hanging="360"/>
+      </w:pPr>
+      <w:rPr>
+        <w:rFonts w:ascii="Courier New" w:hAnsi="Courier New" w:cs="Courier New" w:hint="default"/>
+      </w:rPr>
+    </w:lvl>
+    <w:lvl w:ilvl="8" w:tplc="080A0005" w:tentative="1">
+      <w:start w:val="1"/>
+      <w:numFmt w:val="bullet"/>
+      <w:lvlText w:val=""/>
+      <w:lvlJc w:val="left"/>
+      <w:pPr>
+        <w:ind w:left="6480" w:hanging="360"/>
+      </w:pPr>
+      <w:rPr>
+        <w:rFonts w:ascii="Wingdings" w:hAnsi="Wingdings" w:hint="default"/>
+      </w:rPr>
+    </w:lvl>
+  </w:abstractNum>
+  <w:abstractNum w:abstractNumId="4" w15:restartNumberingAfterBreak="0">
+    <w:nsid w:val="388E686C"/>
+    <w:multiLevelType w:val="hybridMultilevel"/>
+    <w:tmpl w:val="81588BBE"/>
+    <w:lvl w:ilvl="0" w:tplc="080A0007">
+      <w:start w:val="1"/>
+      <w:numFmt w:val="bullet"/>
+      <w:lvlText w:val=""/>
+      <w:lvlPicBulletId w:val="0"/>
+      <w:lvlJc w:val="left"/>
+      <w:pPr>
+        <w:ind w:left="2844" w:hanging="360"/>
+      </w:pPr>
+      <w:rPr>
+        <w:rFonts w:ascii="Symbol" w:hAnsi="Symbol" w:hint="default"/>
+      </w:rPr>
+    </w:lvl>
+    <w:lvl w:ilvl="1" w:tplc="080A0003" w:tentative="1">
+      <w:start w:val="1"/>
+      <w:numFmt w:val="bullet"/>
+      <w:lvlText w:val="o"/>
+      <w:lvlJc w:val="left"/>
+      <w:pPr>
+        <w:ind w:left="3564" w:hanging="360"/>
+      </w:pPr>
+      <w:rPr>
+        <w:rFonts w:ascii="Courier New" w:hAnsi="Courier New" w:cs="Courier New" w:hint="default"/>
+      </w:rPr>
+    </w:lvl>
+    <w:lvl w:ilvl="2" w:tplc="080A0005" w:tentative="1">
+      <w:start w:val="1"/>
+      <w:numFmt w:val="bullet"/>
+      <w:lvlText w:val=""/>
+      <w:lvlJc w:val="left"/>
+      <w:pPr>
+        <w:ind w:left="4284" w:hanging="360"/>
+      </w:pPr>
+      <w:rPr>
+        <w:rFonts w:ascii="Wingdings" w:hAnsi="Wingdings" w:hint="default"/>
+      </w:rPr>
+    </w:lvl>
+    <w:lvl w:ilvl="3" w:tplc="080A0001" w:tentative="1">
+      <w:start w:val="1"/>
+      <w:numFmt w:val="bullet"/>
+      <w:lvlText w:val=""/>
+      <w:lvlJc w:val="left"/>
+      <w:pPr>
+        <w:ind w:left="5004" w:hanging="360"/>
+      </w:pPr>
+      <w:rPr>
+        <w:rFonts w:ascii="Symbol" w:hAnsi="Symbol" w:hint="default"/>
+      </w:rPr>
+    </w:lvl>
+    <w:lvl w:ilvl="4" w:tplc="080A0003" w:tentative="1">
+      <w:start w:val="1"/>
+      <w:numFmt w:val="bullet"/>
+      <w:lvlText w:val="o"/>
+      <w:lvlJc w:val="left"/>
+      <w:pPr>
+        <w:ind w:left="5724" w:hanging="360"/>
+      </w:pPr>
+      <w:rPr>
+        <w:rFonts w:ascii="Courier New" w:hAnsi="Courier New" w:cs="Courier New" w:hint="default"/>
+      </w:rPr>
+    </w:lvl>
+    <w:lvl w:ilvl="5" w:tplc="080A0005" w:tentative="1">
+      <w:start w:val="1"/>
+      <w:numFmt w:val="bullet"/>
+      <w:lvlText w:val=""/>
+      <w:lvlJc w:val="left"/>
+      <w:pPr>
+        <w:ind w:left="6444" w:hanging="360"/>
+      </w:pPr>
+      <w:rPr>
+        <w:rFonts w:ascii="Wingdings" w:hAnsi="Wingdings" w:hint="default"/>
+      </w:rPr>
+    </w:lvl>
+    <w:lvl w:ilvl="6" w:tplc="080A0001" w:tentative="1">
+      <w:start w:val="1"/>
+      <w:numFmt w:val="bullet"/>
+      <w:lvlText w:val=""/>
+      <w:lvlJc w:val="left"/>
+      <w:pPr>
+        <w:ind w:left="7164" w:hanging="360"/>
+      </w:pPr>
+      <w:rPr>
+        <w:rFonts w:ascii="Symbol" w:hAnsi="Symbol" w:hint="default"/>
+      </w:rPr>
+    </w:lvl>
+    <w:lvl w:ilvl="7" w:tplc="080A0003" w:tentative="1">
+      <w:start w:val="1"/>
+      <w:numFmt w:val="bullet"/>
+      <w:lvlText w:val="o"/>
+      <w:lvlJc w:val="left"/>
+      <w:pPr>
+        <w:ind w:left="7884" w:hanging="360"/>
+      </w:pPr>
+      <w:rPr>
+        <w:rFonts w:ascii="Courier New" w:hAnsi="Courier New" w:cs="Courier New" w:hint="default"/>
+      </w:rPr>
+    </w:lvl>
+    <w:lvl w:ilvl="8" w:tplc="080A0005" w:tentative="1">
+      <w:start w:val="1"/>
+      <w:numFmt w:val="bullet"/>
+      <w:lvlText w:val=""/>
+      <w:lvlJc w:val="left"/>
+      <w:pPr>
+        <w:ind w:left="8604" w:hanging="360"/>
+      </w:pPr>
+      <w:rPr>
+        <w:rFonts w:ascii="Wingdings" w:hAnsi="Wingdings" w:hint="default"/>
+      </w:rPr>
+    </w:lvl>
+  </w:abstractNum>
+  <w:abstractNum w:abstractNumId="5" w15:restartNumberingAfterBreak="0">
+    <w:nsid w:val="4E125C59"/>
+    <w:multiLevelType w:val="hybridMultilevel"/>
+    <w:tmpl w:val="11985640"/>
+    <w:lvl w:ilvl="0" w:tplc="080A000B">
+      <w:start w:val="1"/>
+      <w:numFmt w:val="bullet"/>
+      <w:lvlText w:val=""/>
+      <w:lvlJc w:val="left"/>
+      <w:pPr>
+        <w:ind w:left="2844" w:hanging="360"/>
+      </w:pPr>
+      <w:rPr>
+        <w:rFonts w:ascii="Wingdings" w:hAnsi="Wingdings" w:hint="default"/>
+      </w:rPr>
+    </w:lvl>
+    <w:lvl w:ilvl="1" w:tplc="080A0003" w:tentative="1">
+      <w:start w:val="1"/>
+      <w:numFmt w:val="bullet"/>
+      <w:lvlText w:val="o"/>
+      <w:lvlJc w:val="left"/>
+      <w:pPr>
+        <w:ind w:left="3564" w:hanging="360"/>
+      </w:pPr>
+      <w:rPr>
+        <w:rFonts w:ascii="Courier New" w:hAnsi="Courier New" w:cs="Courier New" w:hint="default"/>
+      </w:rPr>
+    </w:lvl>
+    <w:lvl w:ilvl="2" w:tplc="080A0005" w:tentative="1">
+      <w:start w:val="1"/>
+      <w:numFmt w:val="bullet"/>
+      <w:lvlText w:val=""/>
+      <w:lvlJc w:val="left"/>
+      <w:pPr>
+        <w:ind w:left="4284" w:hanging="360"/>
+      </w:pPr>
+      <w:rPr>
+        <w:rFonts w:ascii="Wingdings" w:hAnsi="Wingdings" w:hint="default"/>
+      </w:rPr>
+    </w:lvl>
+    <w:lvl w:ilvl="3" w:tplc="080A0001" w:tentative="1">
+      <w:start w:val="1"/>
+      <w:numFmt w:val="bullet"/>
+      <w:lvlText w:val=""/>
+      <w:lvlJc w:val="left"/>
+      <w:pPr>
+        <w:ind w:left="5004" w:hanging="360"/>
+      </w:pPr>
+      <w:rPr>
+        <w:rFonts w:ascii="Symbol" w:hAnsi="Symbol" w:hint="default"/>
+      </w:rPr>
+    </w:lvl>
+    <w:lvl w:ilvl="4" w:tplc="080A0003" w:tentative="1">
+      <w:start w:val="1"/>
+      <w:numFmt w:val="bullet"/>
+      <w:lvlText w:val="o"/>
+      <w:lvlJc w:val="left"/>
+      <w:pPr>
+        <w:ind w:left="5724" w:hanging="360"/>
+      </w:pPr>
+      <w:rPr>
+        <w:rFonts w:ascii="Courier New" w:hAnsi="Courier New" w:cs="Courier New" w:hint="default"/>
+      </w:rPr>
+    </w:lvl>
+    <w:lvl w:ilvl="5" w:tplc="080A0005" w:tentative="1">
+      <w:start w:val="1"/>
+      <w:numFmt w:val="bullet"/>
+      <w:lvlText w:val=""/>
+      <w:lvlJc w:val="left"/>
+      <w:pPr>
+        <w:ind w:left="6444" w:hanging="360"/>
+      </w:pPr>
+      <w:rPr>
+        <w:rFonts w:ascii="Wingdings" w:hAnsi="Wingdings" w:hint="default"/>
+      </w:rPr>
+    </w:lvl>
+    <w:lvl w:ilvl="6" w:tplc="080A0001" w:tentative="1">
+      <w:start w:val="1"/>
+      <w:numFmt w:val="bullet"/>
+      <w:lvlText w:val=""/>
+      <w:lvlJc w:val="left"/>
+      <w:pPr>
+        <w:ind w:left="7164" w:hanging="360"/>
+      </w:pPr>
+      <w:rPr>
+        <w:rFonts w:ascii="Symbol" w:hAnsi="Symbol" w:hint="default"/>
+      </w:rPr>
+    </w:lvl>
+    <w:lvl w:ilvl="7" w:tplc="080A0003" w:tentative="1">
+      <w:start w:val="1"/>
+      <w:numFmt w:val="bullet"/>
+      <w:lvlText w:val="o"/>
+      <w:lvlJc w:val="left"/>
+      <w:pPr>
+        <w:ind w:left="7884" w:hanging="360"/>
+      </w:pPr>
+      <w:rPr>
+        <w:rFonts w:ascii="Courier New" w:hAnsi="Courier New" w:cs="Courier New" w:hint="default"/>
+      </w:rPr>
+    </w:lvl>
+    <w:lvl w:ilvl="8" w:tplc="080A0005" w:tentative="1">
+      <w:start w:val="1"/>
+      <w:numFmt w:val="bullet"/>
+      <w:lvlText w:val=""/>
+      <w:lvlJc w:val="left"/>
+      <w:pPr>
+        <w:ind w:left="8604" w:hanging="360"/>
+      </w:pPr>
+      <w:rPr>
+        <w:rFonts w:ascii="Wingdings" w:hAnsi="Wingdings" w:hint="default"/>
+      </w:rPr>
+    </w:lvl>
+  </w:abstractNum>
+  <w:abstractNum w:abstractNumId="6" w15:restartNumberingAfterBreak="0">
+    <w:nsid w:val="6849067A"/>
+    <w:multiLevelType w:val="hybridMultilevel"/>
+    <w:tmpl w:val="298A05C2"/>
+    <w:lvl w:ilvl="0" w:tplc="080A000D">
+      <w:start w:val="1"/>
+      <w:numFmt w:val="bullet"/>
+      <w:lvlText w:val=""/>
+      <w:lvlJc w:val="left"/>
+      <w:pPr>
+        <w:ind w:left="1440" w:hanging="360"/>
+      </w:pPr>
+      <w:rPr>
+        <w:rFonts w:ascii="Wingdings" w:hAnsi="Wingdings" w:hint="default"/>
+      </w:rPr>
+    </w:lvl>
+    <w:lvl w:ilvl="1" w:tplc="080A0003" w:tentative="1">
+      <w:start w:val="1"/>
+      <w:numFmt w:val="bullet"/>
+      <w:lvlText w:val="o"/>
+      <w:lvlJc w:val="left"/>
+      <w:pPr>
+        <w:ind w:left="2160" w:hanging="360"/>
+      </w:pPr>
+      <w:rPr>
+        <w:rFonts w:ascii="Courier New" w:hAnsi="Courier New" w:cs="Courier New" w:hint="default"/>
+      </w:rPr>
+    </w:lvl>
+    <w:lvl w:ilvl="2" w:tplc="080A0005" w:tentative="1">
+      <w:start w:val="1"/>
+      <w:numFmt w:val="bullet"/>
+      <w:lvlText w:val=""/>
+      <w:lvlJc w:val="left"/>
+      <w:pPr>
+        <w:ind w:left="2880" w:hanging="360"/>
+      </w:pPr>
+      <w:rPr>
+        <w:rFonts w:ascii="Wingdings" w:hAnsi="Wingdings" w:hint="default"/>
+      </w:rPr>
+    </w:lvl>
+    <w:lvl w:ilvl="3" w:tplc="080A0001" w:tentative="1">
+      <w:start w:val="1"/>
+      <w:numFmt w:val="bullet"/>
+      <w:lvlText w:val=""/>
+      <w:lvlJc w:val="left"/>
+      <w:pPr>
+        <w:ind w:left="3600" w:hanging="360"/>
+      </w:pPr>
+      <w:rPr>
+        <w:rFonts w:ascii="Symbol" w:hAnsi="Symbol" w:hint="default"/>
+      </w:rPr>
+    </w:lvl>
+    <w:lvl w:ilvl="4" w:tplc="080A0003" w:tentative="1">
+      <w:start w:val="1"/>
+      <w:numFmt w:val="bullet"/>
+      <w:lvlText w:val="o"/>
+      <w:lvlJc w:val="left"/>
+      <w:pPr>
+        <w:ind w:left="4320" w:hanging="360"/>
+      </w:pPr>
+      <w:rPr>
+        <w:rFonts w:ascii="Courier New" w:hAnsi="Courier New" w:cs="Courier New" w:hint="default"/>
+      </w:rPr>
+    </w:lvl>
+    <w:lvl w:ilvl="5" w:tplc="080A0005" w:tentative="1">
+      <w:start w:val="1"/>
+      <w:numFmt w:val="bullet"/>
+      <w:lvlText w:val=""/>
+      <w:lvlJc w:val="left"/>
+      <w:pPr>
+        <w:ind w:left="5040" w:hanging="360"/>
+      </w:pPr>
+      <w:rPr>
+        <w:rFonts w:ascii="Wingdings" w:hAnsi="Wingdings" w:hint="default"/>
+      </w:rPr>
+    </w:lvl>
+    <w:lvl w:ilvl="6" w:tplc="080A0001" w:tentative="1">
+      <w:start w:val="1"/>
+      <w:numFmt w:val="bullet"/>
+      <w:lvlText w:val=""/>
+      <w:lvlJc w:val="left"/>
+      <w:pPr>
+        <w:ind w:left="5760" w:hanging="360"/>
+      </w:pPr>
+      <w:rPr>
+        <w:rFonts w:ascii="Symbol" w:hAnsi="Symbol" w:hint="default"/>
+      </w:rPr>
+    </w:lvl>
+    <w:lvl w:ilvl="7" w:tplc="080A0003" w:tentative="1">
+      <w:start w:val="1"/>
+      <w:numFmt w:val="bullet"/>
+      <w:lvlText w:val="o"/>
+      <w:lvlJc w:val="left"/>
+      <w:pPr>
+        <w:ind w:left="6480" w:hanging="360"/>
+      </w:pPr>
+      <w:rPr>
+        <w:rFonts w:ascii="Courier New" w:hAnsi="Courier New" w:cs="Courier New" w:hint="default"/>
+      </w:rPr>
+    </w:lvl>
+    <w:lvl w:ilvl="8" w:tplc="080A0005" w:tentative="1">
+      <w:start w:val="1"/>
+      <w:numFmt w:val="bullet"/>
+      <w:lvlText w:val=""/>
+      <w:lvlJc w:val="left"/>
+      <w:pPr>
+        <w:ind w:left="7200" w:hanging="360"/>
+      </w:pPr>
+      <w:rPr>
+        <w:rFonts w:ascii="Wingdings" w:hAnsi="Wingdings" w:hint="default"/>
+      </w:rPr>
+    </w:lvl>
+  </w:abstractNum>
+  <w:abstractNum w:abstractNumId="7" w15:restartNumberingAfterBreak="0">
+    <w:nsid w:val="72F7368E"/>
+    <w:multiLevelType w:val="hybridMultilevel"/>
+    <w:tmpl w:val="4350A058"/>
+    <w:lvl w:ilvl="0" w:tplc="080A0001">
+      <w:start w:val="1"/>
+      <w:numFmt w:val="bullet"/>
+      <w:lvlText w:val=""/>
+      <w:lvlJc w:val="left"/>
+      <w:pPr>
+        <w:ind w:left="720" w:hanging="360"/>
+      </w:pPr>
+      <w:rPr>
+        <w:rFonts w:ascii="Symbol" w:hAnsi="Symbol" w:hint="default"/>
+      </w:rPr>
+    </w:lvl>
+    <w:lvl w:ilvl="1" w:tplc="080A0003" w:tentative="1">
+      <w:start w:val="1"/>
+      <w:numFmt w:val="bullet"/>
+      <w:lvlText w:val="o"/>
+      <w:lvlJc w:val="left"/>
+      <w:pPr>
+        <w:ind w:left="1440" w:hanging="360"/>
+      </w:pPr>
+      <w:rPr>
+        <w:rFonts w:ascii="Courier New" w:hAnsi="Courier New" w:cs="Courier New" w:hint="default"/>
+      </w:rPr>
+    </w:lvl>
+    <w:lvl w:ilvl="2" w:tplc="080A0005" w:tentative="1">
+      <w:start w:val="1"/>
+      <w:numFmt w:val="bullet"/>
+      <w:lvlText w:val=""/>
+      <w:lvlJc w:val="left"/>
+      <w:pPr>
+        <w:ind w:left="2160" w:hanging="360"/>
+      </w:pPr>
+      <w:rPr>
+        <w:rFonts w:ascii="Wingdings" w:hAnsi="Wingdings" w:hint="default"/>
+      </w:rPr>
+    </w:lvl>
+    <w:lvl w:ilvl="3" w:tplc="080A0001" w:tentative="1">
+      <w:start w:val="1"/>
+      <w:numFmt w:val="bullet"/>
+      <w:lvlText w:val=""/>
+      <w:lvlJc w:val="left"/>
+      <w:pPr>
+        <w:ind w:left="2880" w:hanging="360"/>
+      </w:pPr>
+      <w:rPr>
+        <w:rFonts w:ascii="Symbol" w:hAnsi="Symbol" w:hint="default"/>
+      </w:rPr>
+    </w:lvl>
+    <w:lvl w:ilvl="4" w:tplc="080A0003" w:tentative="1">
+      <w:start w:val="1"/>
+      <w:numFmt w:val="bullet"/>
+      <w:lvlText w:val="o"/>
+      <w:lvlJc w:val="left"/>
+      <w:pPr>
+        <w:ind w:left="3600" w:hanging="360"/>
+      </w:pPr>
+      <w:rPr>
+        <w:rFonts w:ascii="Courier New" w:hAnsi="Courier New" w:cs="Courier New" w:hint="default"/>
+      </w:rPr>
+    </w:lvl>
+    <w:lvl w:ilvl="5" w:tplc="080A0005" w:tentative="1">
+      <w:start w:val="1"/>
+      <w:numFmt w:val="bullet"/>
+      <w:lvlText w:val=""/>
+      <w:lvlJc w:val="left"/>
+      <w:pPr>
+        <w:ind w:left="4320" w:hanging="360"/>
+      </w:pPr>
+      <w:rPr>
+        <w:rFonts w:ascii="Wingdings" w:hAnsi="Wingdings" w:hint="default"/>
+      </w:rPr>
+    </w:lvl>
+    <w:lvl w:ilvl="6" w:tplc="080A0001" w:tentative="1">
+      <w:start w:val="1"/>
+      <w:numFmt w:val="bullet"/>
+      <w:lvlText w:val=""/>
+      <w:lvlJc w:val="left"/>
+      <w:pPr>
+        <w:ind w:left="5040" w:hanging="360"/>
+      </w:pPr>
+      <w:rPr>
+        <w:rFonts w:ascii="Symbol" w:hAnsi="Symbol" w:hint="default"/>
+      </w:rPr>
+    </w:lvl>
+    <w:lvl w:ilvl="7" w:tplc="080A0003" w:tentative="1">
+      <w:start w:val="1"/>
+      <w:numFmt w:val="bullet"/>
+      <w:lvlText w:val="o"/>
+      <w:lvlJc w:val="left"/>
+      <w:pPr>
+        <w:ind w:left="5760" w:hanging="360"/>
+      </w:pPr>
+      <w:rPr>
+        <w:rFonts w:ascii="Courier New" w:hAnsi="Courier New" w:cs="Courier New" w:hint="default"/>
+      </w:rPr>
+    </w:lvl>
+    <w:lvl w:ilvl="8" w:tplc="080A0005" w:tentative="1">
+      <w:start w:val="1"/>
+      <w:numFmt w:val="bullet"/>
+      <w:lvlText w:val=""/>
+      <w:lvlJc w:val="left"/>
+      <w:pPr>
+        <w:ind w:left="6480" w:hanging="360"/>
+      </w:pPr>
+      <w:rPr>
+        <w:rFonts w:ascii="Wingdings" w:hAnsi="Wingdings" w:hint="default"/>
+      </w:rPr>
+    </w:lvl>
+  </w:abstractNum>
+  <w:abstractNum w:abstractNumId="8" w15:restartNumberingAfterBreak="0">
+    <w:nsid w:val="7E706ADA"/>
+    <w:multiLevelType w:val="hybridMultilevel"/>
+    <w:tmpl w:val="CF044E5E"/>
+    <w:lvl w:ilvl="0" w:tplc="080A0001">
+      <w:start w:val="1"/>
+      <w:numFmt w:val="bullet"/>
+      <w:lvlText w:val=""/>
+      <w:lvlJc w:val="left"/>
+      <w:pPr>
+        <w:ind w:left="720" w:hanging="360"/>
+      </w:pPr>
+      <w:rPr>
+        <w:rFonts w:ascii="Symbol" w:hAnsi="Symbol" w:hint="default"/>
+      </w:rPr>
+    </w:lvl>
+    <w:lvl w:ilvl="1" w:tplc="080A000D">
+      <w:start w:val="1"/>
+      <w:numFmt w:val="bullet"/>
+      <w:lvlText w:val=""/>
+      <w:lvlJc w:val="left"/>
+      <w:pPr>
+        <w:ind w:left="1440" w:hanging="360"/>
+      </w:pPr>
+      <w:rPr>
+        <w:rFonts w:ascii="Wingdings" w:hAnsi="Wingdings" w:hint="default"/>
+      </w:rPr>
+    </w:lvl>
+    <w:lvl w:ilvl="2" w:tplc="080A0005">
+      <w:start w:val="1"/>
+      <w:numFmt w:val="bullet"/>
+      <w:lvlText w:val=""/>
+      <w:lvlJc w:val="left"/>
+      <w:pPr>
+        <w:ind w:left="2160" w:hanging="360"/>
+      </w:pPr>
+      <w:rPr>
+        <w:rFonts w:ascii="Wingdings" w:hAnsi="Wingdings" w:hint="default"/>
+      </w:rPr>
+    </w:lvl>
+    <w:lvl w:ilvl="3" w:tplc="080A0001" w:tentative="1">
+      <w:start w:val="1"/>
+      <w:numFmt w:val="bullet"/>
+      <w:lvlText w:val=""/>
+      <w:lvlJc w:val="left"/>
+      <w:pPr>
+        <w:ind w:left="2880" w:hanging="360"/>
+      </w:pPr>
+      <w:rPr>
+        <w:rFonts w:ascii="Symbol" w:hAnsi="Symbol" w:hint="default"/>
+      </w:rPr>
+    </w:lvl>
+    <w:lvl w:ilvl="4" w:tplc="080A0003" w:tentative="1">
+      <w:start w:val="1"/>
+      <w:numFmt w:val="bullet"/>
+      <w:lvlText w:val="o"/>
+      <w:lvlJc w:val="left"/>
+      <w:pPr>
+        <w:ind w:left="3600" w:hanging="360"/>
+      </w:pPr>
+      <w:rPr>
+        <w:rFonts w:ascii="Courier New" w:hAnsi="Courier New" w:cs="Courier New" w:hint="default"/>
+      </w:rPr>
+    </w:lvl>
+    <w:lvl w:ilvl="5" w:tplc="080A0005" w:tentative="1">
+      <w:start w:val="1"/>
+      <w:numFmt w:val="bullet"/>
+      <w:lvlText w:val=""/>
+      <w:lvlJc w:val="left"/>
+      <w:pPr>
+        <w:ind w:left="4320" w:hanging="360"/>
+      </w:pPr>
+      <w:rPr>
+        <w:rFonts w:ascii="Wingdings" w:hAnsi="Wingdings" w:hint="default"/>
+      </w:rPr>
+    </w:lvl>
+    <w:lvl w:ilvl="6" w:tplc="080A0001" w:tentative="1">
+      <w:start w:val="1"/>
+      <w:numFmt w:val="bullet"/>
+      <w:lvlText w:val=""/>
+      <w:lvlJc w:val="left"/>
+      <w:pPr>
+        <w:ind w:left="5040" w:hanging="360"/>
+      </w:pPr>
+      <w:rPr>
+        <w:rFonts w:ascii="Symbol" w:hAnsi="Symbol" w:hint="default"/>
+      </w:rPr>
+    </w:lvl>
+    <w:lvl w:ilvl="7" w:tplc="080A0003" w:tentative="1">
+      <w:start w:val="1"/>
+      <w:numFmt w:val="bullet"/>
+      <w:lvlText w:val="o"/>
+      <w:lvlJc w:val="left"/>
+      <w:pPr>
+        <w:ind w:left="5760" w:hanging="360"/>
+      </w:pPr>
+      <w:rPr>
+        <w:rFonts w:ascii="Courier New" w:hAnsi="Courier New" w:cs="Courier New" w:hint="default"/>
+      </w:rPr>
+    </w:lvl>
+    <w:lvl w:ilvl="8" w:tplc="080A0005" w:tentative="1">
+      <w:start w:val="1"/>
+      <w:numFmt w:val="bullet"/>
+      <w:lvlText w:val=""/>
+      <w:lvlJc w:val="left"/>
+      <w:pPr>
+        <w:ind w:left="6480" w:hanging="360"/>
+      </w:pPr>
+      <w:rPr>
+        <w:rFonts w:ascii="Wingdings" w:hAnsi="Wingdings" w:hint="default"/>
+      </w:rPr>
+    </w:lvl>
+  </w:abstractNum>
+  <w:abstractNum w:abstractNumId="9" w15:restartNumberingAfterBreak="0">
+    <w:nsid w:val="7F525262"/>
+    <w:multiLevelType w:val="hybridMultilevel"/>
+    <w:tmpl w:val="985A3D04"/>
+    <w:lvl w:ilvl="0" w:tplc="080A0001">
+      <w:start w:val="1"/>
+      <w:numFmt w:val="bullet"/>
+      <w:lvlText w:val=""/>
+      <w:lvlJc w:val="left"/>
+      <w:pPr>
+        <w:ind w:left="720" w:hanging="360"/>
+      </w:pPr>
+      <w:rPr>
+        <w:rFonts w:ascii="Symbol" w:hAnsi="Symbol" w:hint="default"/>
+      </w:rPr>
+    </w:lvl>
+    <w:lvl w:ilvl="1" w:tplc="080A000D">
+      <w:start w:val="1"/>
+      <w:numFmt w:val="bullet"/>
+      <w:lvlText w:val=""/>
+      <w:lvlJc w:val="left"/>
+      <w:pPr>
+        <w:ind w:left="1440" w:hanging="360"/>
+      </w:pPr>
+      <w:rPr>
+        <w:rFonts w:ascii="Wingdings" w:hAnsi="Wingdings" w:hint="default"/>
+      </w:rPr>
+    </w:lvl>
+    <w:lvl w:ilvl="2" w:tplc="080A0005">
+      <w:start w:val="1"/>
+      <w:numFmt w:val="bullet"/>
+      <w:lvlText w:val=""/>
+      <w:lvlJc w:val="left"/>
+      <w:pPr>
+        <w:ind w:left="2160" w:hanging="360"/>
+      </w:pPr>
+      <w:rPr>
+        <w:rFonts w:ascii="Wingdings" w:hAnsi="Wingdings" w:hint="default"/>
+      </w:rPr>
+    </w:lvl>
+    <w:lvl w:ilvl="3" w:tplc="080A0001" w:tentative="1">
+      <w:start w:val="1"/>
+      <w:numFmt w:val="bullet"/>
+      <w:lvlText w:val=""/>
+      <w:lvlJc w:val="left"/>
+      <w:pPr>
+        <w:ind w:left="2880" w:hanging="360"/>
+      </w:pPr>
+      <w:rPr>
+        <w:rFonts w:ascii="Symbol" w:hAnsi="Symbol" w:hint="default"/>
+      </w:rPr>
+    </w:lvl>
+    <w:lvl w:ilvl="4" w:tplc="080A0003" w:tentative="1">
+      <w:start w:val="1"/>
+      <w:numFmt w:val="bullet"/>
+      <w:lvlText w:val="o"/>
+      <w:lvlJc w:val="left"/>
+      <w:pPr>
+        <w:ind w:left="3600" w:hanging="360"/>
+      </w:pPr>
+      <w:rPr>
+        <w:rFonts w:ascii="Courier New" w:hAnsi="Courier New" w:cs="Courier New" w:hint="default"/>
+      </w:rPr>
+    </w:lvl>
+    <w:lvl w:ilvl="5" w:tplc="080A0005" w:tentative="1">
+      <w:start w:val="1"/>
+      <w:numFmt w:val="bullet"/>
+      <w:lvlText w:val=""/>
+      <w:lvlJc w:val="left"/>
+      <w:pPr>
+        <w:ind w:left="4320" w:hanging="360"/>
+      </w:pPr>
+      <w:rPr>
+        <w:rFonts w:ascii="Wingdings" w:hAnsi="Wingdings" w:hint="default"/>
+      </w:rPr>
+    </w:lvl>
+    <w:lvl w:ilvl="6" w:tplc="080A0001" w:tentative="1">
+      <w:start w:val="1"/>
+      <w:numFmt w:val="bullet"/>
+      <w:lvlText w:val=""/>
+      <w:lvlJc w:val="left"/>
+      <w:pPr>
+        <w:ind w:left="5040" w:hanging="360"/>
+      </w:pPr>
+      <w:rPr>
+        <w:rFonts w:ascii="Symbol" w:hAnsi="Symbol" w:hint="default"/>
+      </w:rPr>
+    </w:lvl>
+    <w:lvl w:ilvl="7" w:tplc="080A0003" w:tentative="1">
+      <w:start w:val="1"/>
+      <w:numFmt w:val="bullet"/>
+      <w:lvlText w:val="o"/>
+      <w:lvlJc w:val="left"/>
+      <w:pPr>
+        <w:ind w:left="5760" w:hanging="360"/>
+      </w:pPr>
+      <w:rPr>
+        <w:rFonts w:ascii="Courier New" w:hAnsi="Courier New" w:cs="Courier New" w:hint="default"/>
+      </w:rPr>
+    </w:lvl>
+    <w:lvl w:ilvl="8" w:tplc="080A0005" w:tentative="1">
+      <w:start w:val="1"/>
+      <w:numFmt w:val="bullet"/>
+      <w:lvlText w:val=""/>
+      <w:lvlJc w:val="left"/>
+      <w:pPr>
+        <w:ind w:left="6480" w:hanging="360"/>
+      </w:pPr>
+      <w:rPr>
+        <w:rFonts w:ascii="Wingdings" w:hAnsi="Wingdings" w:hint="default"/>
+      </w:rPr>
+    </w:lvl>
+  </w:abstractNum>
+  <w:num w:numId="1">
+    <w:abstractNumId w:val="1"/>
+  </w:num>
+  <w:num w:numId="2">
+    <w:abstractNumId w:val="2"/>
+  </w:num>
+  <w:num w:numId="3">
+    <w:abstractNumId w:val="6"/>
+  </w:num>
+  <w:num w:numId="4">
+    <w:abstractNumId w:val="3"/>
+  </w:num>
+  <w:num w:numId="5">
+    <w:abstractNumId w:val="9"/>
+  </w:num>
+  <w:num w:numId="6">
+    <w:abstractNumId w:val="8"/>
+  </w:num>
+  <w:num w:numId="7">
+    <w:abstractNumId w:val="4"/>
+  </w:num>
+  <w:num w:numId="8">
+    <w:abstractNumId w:val="5"/>
+  </w:num>
+  <w:num w:numId="9">
+    <w:abstractNumId w:val="0"/>
+  </w:num>
+  <w:num w:numId="10">
+    <w:abstractNumId w:val="7"/>
+  </w:num>
+</w:numbering>
 </file>
 
 <file path=word/styles.xml><?xml version="1.0" encoding="utf-8"?>
@@ -1091,6 +3557,17 @@
     <w:semiHidden/>
     <w:unhideWhenUsed/>
   </w:style>
+  <w:style w:type="paragraph" w:styleId="Prrafodelista">
+    <w:name w:val="List Paragraph"/>
+    <w:basedOn w:val="Normal"/>
+    <w:uiPriority w:val="34"/>
+    <w:qFormat/>
+    <w:rsid w:val="00954047"/>
+    <w:pPr>
+      <w:ind w:left="720"/>
+      <w:contextualSpacing/>
+    </w:pPr>
+  </w:style>
 </w:styles>
 </file>
 
@@ -1360,7 +3837,7 @@
 </file>
 
 <file path=customXml/itemProps1.xml><?xml version="1.0" encoding="utf-8"?>
-<ds:datastoreItem xmlns:ds="http://schemas.openxmlformats.org/officeDocument/2006/customXml" ds:itemID="{DA216A7C-DDA2-4985-8786-1E502B1961EA}">
+<ds:datastoreItem xmlns:ds="http://schemas.openxmlformats.org/officeDocument/2006/customXml" ds:itemID="{A8563CD2-2E4B-4616-B9D6-32EE153CCB56}">
   <ds:schemaRefs>
     <ds:schemaRef ds:uri="http://schemas.openxmlformats.org/officeDocument/2006/bibliography"/>
   </ds:schemaRefs>

</xml_diff>